<commit_message>
Use RecyclerView to display a scrollable list
</commit_message>
<xml_diff>
--- a/AndroidKotlin.docx
+++ b/AndroidKotlin.docx
@@ -4450,7 +4450,170 @@
         <w:rPr/>
       </w:pPr>
       <w:r>
-        <w:rPr/>
+        <w:drawing>
+          <wp:anchor behindDoc="0" distT="0" distB="0" distL="0" distR="0" simplePos="0" locked="0" layoutInCell="0" allowOverlap="1" relativeHeight="23">
+            <wp:simplePos x="0" y="0"/>
+            <wp:positionH relativeFrom="column">
+              <wp:align>center</wp:align>
+            </wp:positionH>
+            <wp:positionV relativeFrom="paragraph">
+              <wp:posOffset>635</wp:posOffset>
+            </wp:positionV>
+            <wp:extent cx="6120130" cy="3331210"/>
+            <wp:effectExtent l="0" t="0" r="0" b="0"/>
+            <wp:wrapSquare wrapText="largest"/>
+            <wp:docPr id="22" name="Image22" descr=""/>
+            <wp:cNvGraphicFramePr>
+              <a:graphicFrameLocks xmlns:a="http://schemas.openxmlformats.org/drawingml/2006/main" noChangeAspect="1"/>
+            </wp:cNvGraphicFramePr>
+            <a:graphic xmlns:a="http://schemas.openxmlformats.org/drawingml/2006/main">
+              <a:graphicData uri="http://schemas.openxmlformats.org/drawingml/2006/picture">
+                <pic:pic xmlns:pic="http://schemas.openxmlformats.org/drawingml/2006/picture">
+                  <pic:nvPicPr>
+                    <pic:cNvPr id="22" name="Image22" descr=""/>
+                    <pic:cNvPicPr>
+                      <a:picLocks noChangeAspect="1" noChangeArrowheads="1"/>
+                    </pic:cNvPicPr>
+                  </pic:nvPicPr>
+                  <pic:blipFill>
+                    <a:blip r:embed="rId23"/>
+                    <a:stretch>
+                      <a:fillRect/>
+                    </a:stretch>
+                  </pic:blipFill>
+                  <pic:spPr bwMode="auto">
+                    <a:xfrm>
+                      <a:off x="0" y="0"/>
+                      <a:ext cx="6120130" cy="3331210"/>
+                    </a:xfrm>
+                    <a:prstGeom prst="rect">
+                      <a:avLst/>
+                    </a:prstGeom>
+                  </pic:spPr>
+                </pic:pic>
+              </a:graphicData>
+            </a:graphic>
+          </wp:anchor>
+        </w:drawing>
+      </w:r>
+      <w:r>
+        <w:rPr/>
+        <w:t xml:space="preserve"> </w:t>
+      </w:r>
+    </w:p>
+    <w:p>
+      <w:pPr>
+        <w:pStyle w:val="PreformattedText"/>
+        <w:bidi w:val="0"/>
+        <w:jc w:val="left"/>
+        <w:rPr/>
+      </w:pPr>
+      <w:r>
+        <w:drawing>
+          <wp:anchor behindDoc="0" distT="0" distB="0" distL="0" distR="0" simplePos="0" locked="0" layoutInCell="0" allowOverlap="1" relativeHeight="24">
+            <wp:simplePos x="0" y="0"/>
+            <wp:positionH relativeFrom="column">
+              <wp:align>center</wp:align>
+            </wp:positionH>
+            <wp:positionV relativeFrom="paragraph">
+              <wp:posOffset>635</wp:posOffset>
+            </wp:positionV>
+            <wp:extent cx="6120130" cy="3871595"/>
+            <wp:effectExtent l="0" t="0" r="0" b="0"/>
+            <wp:wrapSquare wrapText="largest"/>
+            <wp:docPr id="23" name="Image23" descr=""/>
+            <wp:cNvGraphicFramePr>
+              <a:graphicFrameLocks xmlns:a="http://schemas.openxmlformats.org/drawingml/2006/main" noChangeAspect="1"/>
+            </wp:cNvGraphicFramePr>
+            <a:graphic xmlns:a="http://schemas.openxmlformats.org/drawingml/2006/main">
+              <a:graphicData uri="http://schemas.openxmlformats.org/drawingml/2006/picture">
+                <pic:pic xmlns:pic="http://schemas.openxmlformats.org/drawingml/2006/picture">
+                  <pic:nvPicPr>
+                    <pic:cNvPr id="23" name="Image23" descr=""/>
+                    <pic:cNvPicPr>
+                      <a:picLocks noChangeAspect="1" noChangeArrowheads="1"/>
+                    </pic:cNvPicPr>
+                  </pic:nvPicPr>
+                  <pic:blipFill>
+                    <a:blip r:embed="rId24"/>
+                    <a:stretch>
+                      <a:fillRect/>
+                    </a:stretch>
+                  </pic:blipFill>
+                  <pic:spPr bwMode="auto">
+                    <a:xfrm>
+                      <a:off x="0" y="0"/>
+                      <a:ext cx="6120130" cy="3871595"/>
+                    </a:xfrm>
+                    <a:prstGeom prst="rect">
+                      <a:avLst/>
+                    </a:prstGeom>
+                  </pic:spPr>
+                </pic:pic>
+              </a:graphicData>
+            </a:graphic>
+          </wp:anchor>
+        </w:drawing>
+      </w:r>
+      <w:r>
+        <w:rPr/>
+        <w:tab/>
+      </w:r>
+    </w:p>
+    <w:p>
+      <w:pPr>
+        <w:pStyle w:val="PreformattedText"/>
+        <w:bidi w:val="0"/>
+        <w:jc w:val="left"/>
+        <w:rPr/>
+      </w:pPr>
+      <w:r>
+        <w:rPr/>
+        <w:drawing>
+          <wp:anchor behindDoc="0" distT="0" distB="0" distL="0" distR="0" simplePos="0" locked="0" layoutInCell="0" allowOverlap="1" relativeHeight="25">
+            <wp:simplePos x="0" y="0"/>
+            <wp:positionH relativeFrom="column">
+              <wp:align>center</wp:align>
+            </wp:positionH>
+            <wp:positionV relativeFrom="paragraph">
+              <wp:posOffset>635</wp:posOffset>
+            </wp:positionV>
+            <wp:extent cx="6120130" cy="1744980"/>
+            <wp:effectExtent l="0" t="0" r="0" b="0"/>
+            <wp:wrapSquare wrapText="largest"/>
+            <wp:docPr id="24" name="Image24" descr=""/>
+            <wp:cNvGraphicFramePr>
+              <a:graphicFrameLocks xmlns:a="http://schemas.openxmlformats.org/drawingml/2006/main" noChangeAspect="1"/>
+            </wp:cNvGraphicFramePr>
+            <a:graphic xmlns:a="http://schemas.openxmlformats.org/drawingml/2006/main">
+              <a:graphicData uri="http://schemas.openxmlformats.org/drawingml/2006/picture">
+                <pic:pic xmlns:pic="http://schemas.openxmlformats.org/drawingml/2006/picture">
+                  <pic:nvPicPr>
+                    <pic:cNvPr id="24" name="Image24" descr=""/>
+                    <pic:cNvPicPr>
+                      <a:picLocks noChangeAspect="1" noChangeArrowheads="1"/>
+                    </pic:cNvPicPr>
+                  </pic:nvPicPr>
+                  <pic:blipFill>
+                    <a:blip r:embed="rId25"/>
+                    <a:stretch>
+                      <a:fillRect/>
+                    </a:stretch>
+                  </pic:blipFill>
+                  <pic:spPr bwMode="auto">
+                    <a:xfrm>
+                      <a:off x="0" y="0"/>
+                      <a:ext cx="6120130" cy="1744980"/>
+                    </a:xfrm>
+                    <a:prstGeom prst="rect">
+                      <a:avLst/>
+                    </a:prstGeom>
+                  </pic:spPr>
+                </pic:pic>
+              </a:graphicData>
+            </a:graphic>
+          </wp:anchor>
+        </w:drawing>
       </w:r>
       <w:r>
         <w:br w:type="page"/>
@@ -4465,48 +4628,339 @@
       </w:pPr>
       <w:r>
         <w:rPr/>
-      </w:r>
-    </w:p>
-    <w:p>
-      <w:pPr>
-        <w:pStyle w:val="PreformattedText"/>
-        <w:bidi w:val="0"/>
-        <w:jc w:val="left"/>
-        <w:rPr>
-          <w:highlight w:val="none"/>
-          <w:shd w:fill="FFFF00" w:val="clear"/>
-        </w:rPr>
-      </w:pPr>
-      <w:r>
-        <w:rPr/>
-      </w:r>
-    </w:p>
-    <w:p>
-      <w:pPr>
-        <w:pStyle w:val="PreformattedText"/>
-        <w:bidi w:val="0"/>
-        <w:jc w:val="left"/>
-        <w:rPr>
-          <w:highlight w:val="none"/>
-          <w:shd w:fill="FFFF00" w:val="clear"/>
-        </w:rPr>
-      </w:pPr>
-      <w:r>
-        <w:rPr/>
-      </w:r>
-    </w:p>
-    <w:p>
-      <w:pPr>
-        <w:pStyle w:val="PreformattedText"/>
-        <w:bidi w:val="0"/>
-        <w:jc w:val="left"/>
-        <w:rPr>
-          <w:highlight w:val="none"/>
-          <w:shd w:fill="FFFF00" w:val="clear"/>
-        </w:rPr>
-      </w:pPr>
-      <w:r>
-        <w:rPr/>
+        <w:drawing>
+          <wp:anchor behindDoc="0" distT="0" distB="0" distL="0" distR="0" simplePos="0" locked="0" layoutInCell="0" allowOverlap="1" relativeHeight="26">
+            <wp:simplePos x="0" y="0"/>
+            <wp:positionH relativeFrom="column">
+              <wp:align>center</wp:align>
+            </wp:positionH>
+            <wp:positionV relativeFrom="paragraph">
+              <wp:posOffset>635</wp:posOffset>
+            </wp:positionV>
+            <wp:extent cx="6120130" cy="1144270"/>
+            <wp:effectExtent l="0" t="0" r="0" b="0"/>
+            <wp:wrapSquare wrapText="largest"/>
+            <wp:docPr id="25" name="Image25" descr=""/>
+            <wp:cNvGraphicFramePr>
+              <a:graphicFrameLocks xmlns:a="http://schemas.openxmlformats.org/drawingml/2006/main" noChangeAspect="1"/>
+            </wp:cNvGraphicFramePr>
+            <a:graphic xmlns:a="http://schemas.openxmlformats.org/drawingml/2006/main">
+              <a:graphicData uri="http://schemas.openxmlformats.org/drawingml/2006/picture">
+                <pic:pic xmlns:pic="http://schemas.openxmlformats.org/drawingml/2006/picture">
+                  <pic:nvPicPr>
+                    <pic:cNvPr id="25" name="Image25" descr=""/>
+                    <pic:cNvPicPr>
+                      <a:picLocks noChangeAspect="1" noChangeArrowheads="1"/>
+                    </pic:cNvPicPr>
+                  </pic:nvPicPr>
+                  <pic:blipFill>
+                    <a:blip r:embed="rId26"/>
+                    <a:stretch>
+                      <a:fillRect/>
+                    </a:stretch>
+                  </pic:blipFill>
+                  <pic:spPr bwMode="auto">
+                    <a:xfrm>
+                      <a:off x="0" y="0"/>
+                      <a:ext cx="6120130" cy="1144270"/>
+                    </a:xfrm>
+                    <a:prstGeom prst="rect">
+                      <a:avLst/>
+                    </a:prstGeom>
+                  </pic:spPr>
+                </pic:pic>
+              </a:graphicData>
+            </a:graphic>
+          </wp:anchor>
+        </w:drawing>
+      </w:r>
+    </w:p>
+    <w:p>
+      <w:pPr>
+        <w:pStyle w:val="PreformattedText"/>
+        <w:bidi w:val="0"/>
+        <w:jc w:val="left"/>
+        <w:rPr>
+          <w:highlight w:val="none"/>
+          <w:shd w:fill="FFFF00" w:val="clear"/>
+        </w:rPr>
+      </w:pPr>
+      <w:r>
+        <w:rPr/>
+      </w:r>
+    </w:p>
+    <w:p>
+      <w:pPr>
+        <w:pStyle w:val="PreformattedText"/>
+        <w:bidi w:val="0"/>
+        <w:jc w:val="left"/>
+        <w:rPr>
+          <w:highlight w:val="none"/>
+          <w:shd w:fill="FFFF00" w:val="clear"/>
+        </w:rPr>
+      </w:pPr>
+      <w:r>
+        <w:rPr/>
+      </w:r>
+    </w:p>
+    <w:p>
+      <w:pPr>
+        <w:pStyle w:val="PreformattedText"/>
+        <w:bidi w:val="0"/>
+        <w:jc w:val="left"/>
+        <w:rPr>
+          <w:highlight w:val="none"/>
+          <w:shd w:fill="FFFF00" w:val="clear"/>
+        </w:rPr>
+      </w:pPr>
+      <w:r>
+        <w:drawing>
+          <wp:anchor behindDoc="0" distT="0" distB="0" distL="0" distR="0" simplePos="0" locked="0" layoutInCell="0" allowOverlap="1" relativeHeight="27">
+            <wp:simplePos x="0" y="0"/>
+            <wp:positionH relativeFrom="column">
+              <wp:align>center</wp:align>
+            </wp:positionH>
+            <wp:positionV relativeFrom="paragraph">
+              <wp:posOffset>635</wp:posOffset>
+            </wp:positionV>
+            <wp:extent cx="6120130" cy="3807460"/>
+            <wp:effectExtent l="0" t="0" r="0" b="0"/>
+            <wp:wrapSquare wrapText="largest"/>
+            <wp:docPr id="26" name="Image26" descr=""/>
+            <wp:cNvGraphicFramePr>
+              <a:graphicFrameLocks xmlns:a="http://schemas.openxmlformats.org/drawingml/2006/main" noChangeAspect="1"/>
+            </wp:cNvGraphicFramePr>
+            <a:graphic xmlns:a="http://schemas.openxmlformats.org/drawingml/2006/main">
+              <a:graphicData uri="http://schemas.openxmlformats.org/drawingml/2006/picture">
+                <pic:pic xmlns:pic="http://schemas.openxmlformats.org/drawingml/2006/picture">
+                  <pic:nvPicPr>
+                    <pic:cNvPr id="26" name="Image26" descr=""/>
+                    <pic:cNvPicPr>
+                      <a:picLocks noChangeAspect="1" noChangeArrowheads="1"/>
+                    </pic:cNvPicPr>
+                  </pic:nvPicPr>
+                  <pic:blipFill>
+                    <a:blip r:embed="rId27"/>
+                    <a:stretch>
+                      <a:fillRect/>
+                    </a:stretch>
+                  </pic:blipFill>
+                  <pic:spPr bwMode="auto">
+                    <a:xfrm>
+                      <a:off x="0" y="0"/>
+                      <a:ext cx="6120130" cy="3807460"/>
+                    </a:xfrm>
+                    <a:prstGeom prst="rect">
+                      <a:avLst/>
+                    </a:prstGeom>
+                  </pic:spPr>
+                </pic:pic>
+              </a:graphicData>
+            </a:graphic>
+          </wp:anchor>
+        </w:drawing>
+        <w:drawing>
+          <wp:anchor behindDoc="0" distT="0" distB="0" distL="0" distR="0" simplePos="0" locked="0" layoutInCell="0" allowOverlap="1" relativeHeight="28">
+            <wp:simplePos x="0" y="0"/>
+            <wp:positionH relativeFrom="column">
+              <wp:posOffset>0</wp:posOffset>
+            </wp:positionH>
+            <wp:positionV relativeFrom="paragraph">
+              <wp:posOffset>3875405</wp:posOffset>
+            </wp:positionV>
+            <wp:extent cx="6120130" cy="3660775"/>
+            <wp:effectExtent l="0" t="0" r="0" b="0"/>
+            <wp:wrapSquare wrapText="largest"/>
+            <wp:docPr id="27" name="Image27" descr=""/>
+            <wp:cNvGraphicFramePr>
+              <a:graphicFrameLocks xmlns:a="http://schemas.openxmlformats.org/drawingml/2006/main" noChangeAspect="1"/>
+            </wp:cNvGraphicFramePr>
+            <a:graphic xmlns:a="http://schemas.openxmlformats.org/drawingml/2006/main">
+              <a:graphicData uri="http://schemas.openxmlformats.org/drawingml/2006/picture">
+                <pic:pic xmlns:pic="http://schemas.openxmlformats.org/drawingml/2006/picture">
+                  <pic:nvPicPr>
+                    <pic:cNvPr id="27" name="Image27" descr=""/>
+                    <pic:cNvPicPr>
+                      <a:picLocks noChangeAspect="1" noChangeArrowheads="1"/>
+                    </pic:cNvPicPr>
+                  </pic:nvPicPr>
+                  <pic:blipFill>
+                    <a:blip r:embed="rId28"/>
+                    <a:stretch>
+                      <a:fillRect/>
+                    </a:stretch>
+                  </pic:blipFill>
+                  <pic:spPr bwMode="auto">
+                    <a:xfrm>
+                      <a:off x="0" y="0"/>
+                      <a:ext cx="6120130" cy="3660775"/>
+                    </a:xfrm>
+                    <a:prstGeom prst="rect">
+                      <a:avLst/>
+                    </a:prstGeom>
+                  </pic:spPr>
+                </pic:pic>
+              </a:graphicData>
+            </a:graphic>
+          </wp:anchor>
+        </w:drawing>
+      </w:r>
+      <w:r>
+        <w:rPr/>
+        <w:t xml:space="preserve"> </w:t>
+      </w:r>
+    </w:p>
+    <w:p>
+      <w:pPr>
+        <w:pStyle w:val="PreformattedText"/>
+        <w:bidi w:val="0"/>
+        <w:jc w:val="left"/>
+        <w:rPr>
+          <w:highlight w:val="none"/>
+          <w:shd w:fill="FFFF00" w:val="clear"/>
+        </w:rPr>
+      </w:pPr>
+      <w:r>
+        <w:rPr/>
+        <w:drawing>
+          <wp:anchor behindDoc="0" distT="0" distB="0" distL="0" distR="0" simplePos="0" locked="0" layoutInCell="0" allowOverlap="1" relativeHeight="29">
+            <wp:simplePos x="0" y="0"/>
+            <wp:positionH relativeFrom="column">
+              <wp:align>center</wp:align>
+            </wp:positionH>
+            <wp:positionV relativeFrom="paragraph">
+              <wp:posOffset>635</wp:posOffset>
+            </wp:positionV>
+            <wp:extent cx="6120130" cy="3716020"/>
+            <wp:effectExtent l="0" t="0" r="0" b="0"/>
+            <wp:wrapSquare wrapText="largest"/>
+            <wp:docPr id="28" name="Image28" descr=""/>
+            <wp:cNvGraphicFramePr>
+              <a:graphicFrameLocks xmlns:a="http://schemas.openxmlformats.org/drawingml/2006/main" noChangeAspect="1"/>
+            </wp:cNvGraphicFramePr>
+            <a:graphic xmlns:a="http://schemas.openxmlformats.org/drawingml/2006/main">
+              <a:graphicData uri="http://schemas.openxmlformats.org/drawingml/2006/picture">
+                <pic:pic xmlns:pic="http://schemas.openxmlformats.org/drawingml/2006/picture">
+                  <pic:nvPicPr>
+                    <pic:cNvPr id="28" name="Image28" descr=""/>
+                    <pic:cNvPicPr>
+                      <a:picLocks noChangeAspect="1" noChangeArrowheads="1"/>
+                    </pic:cNvPicPr>
+                  </pic:nvPicPr>
+                  <pic:blipFill>
+                    <a:blip r:embed="rId29"/>
+                    <a:stretch>
+                      <a:fillRect/>
+                    </a:stretch>
+                  </pic:blipFill>
+                  <pic:spPr bwMode="auto">
+                    <a:xfrm>
+                      <a:off x="0" y="0"/>
+                      <a:ext cx="6120130" cy="3716020"/>
+                    </a:xfrm>
+                    <a:prstGeom prst="rect">
+                      <a:avLst/>
+                    </a:prstGeom>
+                  </pic:spPr>
+                </pic:pic>
+              </a:graphicData>
+            </a:graphic>
+          </wp:anchor>
+        </w:drawing>
+        <w:drawing>
+          <wp:anchor behindDoc="0" distT="0" distB="0" distL="0" distR="0" simplePos="0" locked="0" layoutInCell="0" allowOverlap="1" relativeHeight="30">
+            <wp:simplePos x="0" y="0"/>
+            <wp:positionH relativeFrom="column">
+              <wp:align>center</wp:align>
+            </wp:positionH>
+            <wp:positionV relativeFrom="paragraph">
+              <wp:posOffset>635</wp:posOffset>
+            </wp:positionV>
+            <wp:extent cx="6120130" cy="3522980"/>
+            <wp:effectExtent l="0" t="0" r="0" b="0"/>
+            <wp:wrapSquare wrapText="largest"/>
+            <wp:docPr id="29" name="Image29" descr=""/>
+            <wp:cNvGraphicFramePr>
+              <a:graphicFrameLocks xmlns:a="http://schemas.openxmlformats.org/drawingml/2006/main" noChangeAspect="1"/>
+            </wp:cNvGraphicFramePr>
+            <a:graphic xmlns:a="http://schemas.openxmlformats.org/drawingml/2006/main">
+              <a:graphicData uri="http://schemas.openxmlformats.org/drawingml/2006/picture">
+                <pic:pic xmlns:pic="http://schemas.openxmlformats.org/drawingml/2006/picture">
+                  <pic:nvPicPr>
+                    <pic:cNvPr id="29" name="Image29" descr=""/>
+                    <pic:cNvPicPr>
+                      <a:picLocks noChangeAspect="1" noChangeArrowheads="1"/>
+                    </pic:cNvPicPr>
+                  </pic:nvPicPr>
+                  <pic:blipFill>
+                    <a:blip r:embed="rId30"/>
+                    <a:stretch>
+                      <a:fillRect/>
+                    </a:stretch>
+                  </pic:blipFill>
+                  <pic:spPr bwMode="auto">
+                    <a:xfrm>
+                      <a:off x="0" y="0"/>
+                      <a:ext cx="6120130" cy="3522980"/>
+                    </a:xfrm>
+                    <a:prstGeom prst="rect">
+                      <a:avLst/>
+                    </a:prstGeom>
+                  </pic:spPr>
+                </pic:pic>
+              </a:graphicData>
+            </a:graphic>
+          </wp:anchor>
+        </w:drawing>
+        <w:drawing>
+          <wp:anchor behindDoc="0" distT="0" distB="0" distL="0" distR="0" simplePos="0" locked="0" layoutInCell="0" allowOverlap="1" relativeHeight="31">
+            <wp:simplePos x="0" y="0"/>
+            <wp:positionH relativeFrom="column">
+              <wp:align>center</wp:align>
+            </wp:positionH>
+            <wp:positionV relativeFrom="paragraph">
+              <wp:posOffset>635</wp:posOffset>
+            </wp:positionV>
+            <wp:extent cx="6120130" cy="3944620"/>
+            <wp:effectExtent l="0" t="0" r="0" b="0"/>
+            <wp:wrapSquare wrapText="largest"/>
+            <wp:docPr id="30" name="Image30" descr=""/>
+            <wp:cNvGraphicFramePr>
+              <a:graphicFrameLocks xmlns:a="http://schemas.openxmlformats.org/drawingml/2006/main" noChangeAspect="1"/>
+            </wp:cNvGraphicFramePr>
+            <a:graphic xmlns:a="http://schemas.openxmlformats.org/drawingml/2006/main">
+              <a:graphicData uri="http://schemas.openxmlformats.org/drawingml/2006/picture">
+                <pic:pic xmlns:pic="http://schemas.openxmlformats.org/drawingml/2006/picture">
+                  <pic:nvPicPr>
+                    <pic:cNvPr id="30" name="Image30" descr=""/>
+                    <pic:cNvPicPr>
+                      <a:picLocks noChangeAspect="1" noChangeArrowheads="1"/>
+                    </pic:cNvPicPr>
+                  </pic:nvPicPr>
+                  <pic:blipFill>
+                    <a:blip r:embed="rId31"/>
+                    <a:stretch>
+                      <a:fillRect/>
+                    </a:stretch>
+                  </pic:blipFill>
+                  <pic:spPr bwMode="auto">
+                    <a:xfrm>
+                      <a:off x="0" y="0"/>
+                      <a:ext cx="6120130" cy="3944620"/>
+                    </a:xfrm>
+                    <a:prstGeom prst="rect">
+                      <a:avLst/>
+                    </a:prstGeom>
+                  </pic:spPr>
+                </pic:pic>
+              </a:graphicData>
+            </a:graphic>
+          </wp:anchor>
+        </w:drawing>
+      </w:r>
+      <w:r>
+        <w:rPr/>
+        <w:tab/>
       </w:r>
     </w:p>
     <w:sectPr>

</xml_diff>

<commit_message>
Set Up Explicit Intent
</commit_message>
<xml_diff>
--- a/AndroidKotlin.docx
+++ b/AndroidKotlin.docx
@@ -2422,21 +2422,25 @@
         </w:rPr>
       </w:pPr>
       <w:r>
-        <w:rPr/>
-      </w:r>
-    </w:p>
-    <w:p>
-      <w:pPr>
-        <w:pStyle w:val="PreformattedText"/>
-        <w:bidi w:val="0"/>
-        <w:jc w:val="left"/>
-        <w:rPr>
-          <w:highlight w:val="none"/>
-          <w:shd w:fill="FFFF00" w:val="clear"/>
-        </w:rPr>
-      </w:pPr>
-      <w:r>
-        <w:rPr/>
+        <w:rPr>
+          <w:shd w:fill="FFFF00" w:val="clear"/>
+        </w:rPr>
+      </w:r>
+    </w:p>
+    <w:p>
+      <w:pPr>
+        <w:pStyle w:val="PreformattedText"/>
+        <w:bidi w:val="0"/>
+        <w:jc w:val="left"/>
+        <w:rPr>
+          <w:highlight w:val="none"/>
+          <w:shd w:fill="FFFF00" w:val="clear"/>
+        </w:rPr>
+      </w:pPr>
+      <w:r>
+        <w:rPr>
+          <w:shd w:fill="FFFF00" w:val="clear"/>
+        </w:rPr>
         <w:drawing>
           <wp:anchor behindDoc="0" distT="0" distB="0" distL="0" distR="0" simplePos="0" locked="0" layoutInCell="0" allowOverlap="1" relativeHeight="15">
             <wp:simplePos x="0" y="0"/>
@@ -2495,245 +2499,281 @@
         </w:rPr>
       </w:pPr>
       <w:r>
-        <w:rPr/>
-      </w:r>
-    </w:p>
-    <w:p>
-      <w:pPr>
-        <w:pStyle w:val="PreformattedText"/>
-        <w:bidi w:val="0"/>
-        <w:jc w:val="left"/>
-        <w:rPr>
-          <w:highlight w:val="none"/>
-          <w:shd w:fill="FFFF00" w:val="clear"/>
-        </w:rPr>
-      </w:pPr>
-      <w:r>
-        <w:rPr/>
-      </w:r>
-    </w:p>
-    <w:p>
-      <w:pPr>
-        <w:pStyle w:val="PreformattedText"/>
-        <w:bidi w:val="0"/>
-        <w:jc w:val="left"/>
-        <w:rPr>
-          <w:highlight w:val="none"/>
-          <w:shd w:fill="FFFF00" w:val="clear"/>
-        </w:rPr>
-      </w:pPr>
-      <w:r>
-        <w:rPr/>
-      </w:r>
-    </w:p>
-    <w:p>
-      <w:pPr>
-        <w:pStyle w:val="PreformattedText"/>
-        <w:bidi w:val="0"/>
-        <w:jc w:val="left"/>
-        <w:rPr>
-          <w:highlight w:val="none"/>
-          <w:shd w:fill="FFFF00" w:val="clear"/>
-        </w:rPr>
-      </w:pPr>
-      <w:r>
-        <w:rPr/>
-      </w:r>
-    </w:p>
-    <w:p>
-      <w:pPr>
-        <w:pStyle w:val="PreformattedText"/>
-        <w:bidi w:val="0"/>
-        <w:jc w:val="left"/>
-        <w:rPr>
-          <w:highlight w:val="none"/>
-          <w:shd w:fill="FFFF00" w:val="clear"/>
-        </w:rPr>
-      </w:pPr>
-      <w:r>
-        <w:rPr/>
-      </w:r>
-    </w:p>
-    <w:p>
-      <w:pPr>
-        <w:pStyle w:val="PreformattedText"/>
-        <w:bidi w:val="0"/>
-        <w:jc w:val="left"/>
-        <w:rPr>
-          <w:highlight w:val="none"/>
-          <w:shd w:fill="FFFF00" w:val="clear"/>
-        </w:rPr>
-      </w:pPr>
-      <w:r>
-        <w:rPr/>
-      </w:r>
-    </w:p>
-    <w:p>
-      <w:pPr>
-        <w:pStyle w:val="PreformattedText"/>
-        <w:bidi w:val="0"/>
-        <w:jc w:val="left"/>
-        <w:rPr>
-          <w:highlight w:val="none"/>
-          <w:shd w:fill="FFFF00" w:val="clear"/>
-        </w:rPr>
-      </w:pPr>
-      <w:r>
-        <w:rPr/>
-      </w:r>
-    </w:p>
-    <w:p>
-      <w:pPr>
-        <w:pStyle w:val="PreformattedText"/>
-        <w:bidi w:val="0"/>
-        <w:jc w:val="left"/>
-        <w:rPr>
-          <w:highlight w:val="none"/>
-          <w:shd w:fill="FFFF00" w:val="clear"/>
-        </w:rPr>
-      </w:pPr>
-      <w:r>
-        <w:rPr/>
-      </w:r>
-    </w:p>
-    <w:p>
-      <w:pPr>
-        <w:pStyle w:val="PreformattedText"/>
-        <w:bidi w:val="0"/>
-        <w:jc w:val="left"/>
-        <w:rPr>
-          <w:highlight w:val="none"/>
-          <w:shd w:fill="FFFF00" w:val="clear"/>
-        </w:rPr>
-      </w:pPr>
-      <w:r>
-        <w:rPr/>
-      </w:r>
-    </w:p>
-    <w:p>
-      <w:pPr>
-        <w:pStyle w:val="PreformattedText"/>
-        <w:bidi w:val="0"/>
-        <w:jc w:val="left"/>
-        <w:rPr>
-          <w:highlight w:val="none"/>
-          <w:shd w:fill="FFFF00" w:val="clear"/>
-        </w:rPr>
-      </w:pPr>
-      <w:r>
-        <w:rPr/>
-      </w:r>
-    </w:p>
-    <w:p>
-      <w:pPr>
-        <w:pStyle w:val="PreformattedText"/>
-        <w:bidi w:val="0"/>
-        <w:jc w:val="left"/>
-        <w:rPr>
-          <w:highlight w:val="none"/>
-          <w:shd w:fill="FFFF00" w:val="clear"/>
-        </w:rPr>
-      </w:pPr>
-      <w:r>
-        <w:rPr/>
-      </w:r>
-    </w:p>
-    <w:p>
-      <w:pPr>
-        <w:pStyle w:val="PreformattedText"/>
-        <w:bidi w:val="0"/>
-        <w:jc w:val="left"/>
-        <w:rPr>
-          <w:highlight w:val="none"/>
-          <w:shd w:fill="FFFF00" w:val="clear"/>
-        </w:rPr>
-      </w:pPr>
-      <w:r>
-        <w:rPr/>
-      </w:r>
-    </w:p>
-    <w:p>
-      <w:pPr>
-        <w:pStyle w:val="PreformattedText"/>
-        <w:bidi w:val="0"/>
-        <w:jc w:val="left"/>
-        <w:rPr>
-          <w:highlight w:val="none"/>
-          <w:shd w:fill="FFFF00" w:val="clear"/>
-        </w:rPr>
-      </w:pPr>
-      <w:r>
-        <w:rPr/>
-      </w:r>
-    </w:p>
-    <w:p>
-      <w:pPr>
-        <w:pStyle w:val="PreformattedText"/>
-        <w:bidi w:val="0"/>
-        <w:jc w:val="left"/>
-        <w:rPr>
-          <w:highlight w:val="none"/>
-          <w:shd w:fill="FFFF00" w:val="clear"/>
-        </w:rPr>
-      </w:pPr>
-      <w:r>
-        <w:rPr/>
-      </w:r>
-    </w:p>
-    <w:p>
-      <w:pPr>
-        <w:pStyle w:val="PreformattedText"/>
-        <w:bidi w:val="0"/>
-        <w:jc w:val="left"/>
-        <w:rPr>
-          <w:highlight w:val="none"/>
-          <w:shd w:fill="FFFF00" w:val="clear"/>
-        </w:rPr>
-      </w:pPr>
-      <w:r>
-        <w:rPr/>
-      </w:r>
-    </w:p>
-    <w:p>
-      <w:pPr>
-        <w:pStyle w:val="PreformattedText"/>
-        <w:bidi w:val="0"/>
-        <w:jc w:val="left"/>
-        <w:rPr>
-          <w:highlight w:val="none"/>
-          <w:shd w:fill="FFFF00" w:val="clear"/>
-        </w:rPr>
-      </w:pPr>
-      <w:r>
-        <w:rPr/>
-      </w:r>
-    </w:p>
-    <w:p>
-      <w:pPr>
-        <w:pStyle w:val="PreformattedText"/>
-        <w:bidi w:val="0"/>
-        <w:jc w:val="left"/>
-        <w:rPr>
-          <w:highlight w:val="none"/>
-          <w:shd w:fill="FFFF00" w:val="clear"/>
-        </w:rPr>
-      </w:pPr>
-      <w:r>
-        <w:rPr/>
-      </w:r>
-    </w:p>
-    <w:p>
-      <w:pPr>
-        <w:pStyle w:val="PreformattedText"/>
-        <w:bidi w:val="0"/>
-        <w:jc w:val="left"/>
-        <w:rPr>
-          <w:highlight w:val="none"/>
-          <w:shd w:fill="FFFF00" w:val="clear"/>
-        </w:rPr>
-      </w:pPr>
-      <w:r>
-        <w:rPr/>
+        <w:rPr>
+          <w:shd w:fill="FFFF00" w:val="clear"/>
+        </w:rPr>
+      </w:r>
+    </w:p>
+    <w:p>
+      <w:pPr>
+        <w:pStyle w:val="PreformattedText"/>
+        <w:bidi w:val="0"/>
+        <w:jc w:val="left"/>
+        <w:rPr>
+          <w:highlight w:val="none"/>
+          <w:shd w:fill="FFFF00" w:val="clear"/>
+        </w:rPr>
+      </w:pPr>
+      <w:r>
+        <w:rPr>
+          <w:shd w:fill="FFFF00" w:val="clear"/>
+        </w:rPr>
+      </w:r>
+    </w:p>
+    <w:p>
+      <w:pPr>
+        <w:pStyle w:val="PreformattedText"/>
+        <w:bidi w:val="0"/>
+        <w:jc w:val="left"/>
+        <w:rPr>
+          <w:highlight w:val="none"/>
+          <w:shd w:fill="FFFF00" w:val="clear"/>
+        </w:rPr>
+      </w:pPr>
+      <w:r>
+        <w:rPr>
+          <w:shd w:fill="FFFF00" w:val="clear"/>
+        </w:rPr>
+      </w:r>
+    </w:p>
+    <w:p>
+      <w:pPr>
+        <w:pStyle w:val="PreformattedText"/>
+        <w:bidi w:val="0"/>
+        <w:jc w:val="left"/>
+        <w:rPr>
+          <w:highlight w:val="none"/>
+          <w:shd w:fill="FFFF00" w:val="clear"/>
+        </w:rPr>
+      </w:pPr>
+      <w:r>
+        <w:rPr>
+          <w:shd w:fill="FFFF00" w:val="clear"/>
+        </w:rPr>
+      </w:r>
+    </w:p>
+    <w:p>
+      <w:pPr>
+        <w:pStyle w:val="PreformattedText"/>
+        <w:bidi w:val="0"/>
+        <w:jc w:val="left"/>
+        <w:rPr>
+          <w:highlight w:val="none"/>
+          <w:shd w:fill="FFFF00" w:val="clear"/>
+        </w:rPr>
+      </w:pPr>
+      <w:r>
+        <w:rPr>
+          <w:shd w:fill="FFFF00" w:val="clear"/>
+        </w:rPr>
+      </w:r>
+    </w:p>
+    <w:p>
+      <w:pPr>
+        <w:pStyle w:val="PreformattedText"/>
+        <w:bidi w:val="0"/>
+        <w:jc w:val="left"/>
+        <w:rPr>
+          <w:highlight w:val="none"/>
+          <w:shd w:fill="FFFF00" w:val="clear"/>
+        </w:rPr>
+      </w:pPr>
+      <w:r>
+        <w:rPr>
+          <w:shd w:fill="FFFF00" w:val="clear"/>
+        </w:rPr>
+      </w:r>
+    </w:p>
+    <w:p>
+      <w:pPr>
+        <w:pStyle w:val="PreformattedText"/>
+        <w:bidi w:val="0"/>
+        <w:jc w:val="left"/>
+        <w:rPr>
+          <w:highlight w:val="none"/>
+          <w:shd w:fill="FFFF00" w:val="clear"/>
+        </w:rPr>
+      </w:pPr>
+      <w:r>
+        <w:rPr>
+          <w:shd w:fill="FFFF00" w:val="clear"/>
+        </w:rPr>
+      </w:r>
+    </w:p>
+    <w:p>
+      <w:pPr>
+        <w:pStyle w:val="PreformattedText"/>
+        <w:bidi w:val="0"/>
+        <w:jc w:val="left"/>
+        <w:rPr>
+          <w:highlight w:val="none"/>
+          <w:shd w:fill="FFFF00" w:val="clear"/>
+        </w:rPr>
+      </w:pPr>
+      <w:r>
+        <w:rPr>
+          <w:shd w:fill="FFFF00" w:val="clear"/>
+        </w:rPr>
+      </w:r>
+    </w:p>
+    <w:p>
+      <w:pPr>
+        <w:pStyle w:val="PreformattedText"/>
+        <w:bidi w:val="0"/>
+        <w:jc w:val="left"/>
+        <w:rPr>
+          <w:highlight w:val="none"/>
+          <w:shd w:fill="FFFF00" w:val="clear"/>
+        </w:rPr>
+      </w:pPr>
+      <w:r>
+        <w:rPr>
+          <w:shd w:fill="FFFF00" w:val="clear"/>
+        </w:rPr>
+      </w:r>
+    </w:p>
+    <w:p>
+      <w:pPr>
+        <w:pStyle w:val="PreformattedText"/>
+        <w:bidi w:val="0"/>
+        <w:jc w:val="left"/>
+        <w:rPr>
+          <w:highlight w:val="none"/>
+          <w:shd w:fill="FFFF00" w:val="clear"/>
+        </w:rPr>
+      </w:pPr>
+      <w:r>
+        <w:rPr>
+          <w:shd w:fill="FFFF00" w:val="clear"/>
+        </w:rPr>
+      </w:r>
+    </w:p>
+    <w:p>
+      <w:pPr>
+        <w:pStyle w:val="PreformattedText"/>
+        <w:bidi w:val="0"/>
+        <w:jc w:val="left"/>
+        <w:rPr>
+          <w:highlight w:val="none"/>
+          <w:shd w:fill="FFFF00" w:val="clear"/>
+        </w:rPr>
+      </w:pPr>
+      <w:r>
+        <w:rPr>
+          <w:shd w:fill="FFFF00" w:val="clear"/>
+        </w:rPr>
+      </w:r>
+    </w:p>
+    <w:p>
+      <w:pPr>
+        <w:pStyle w:val="PreformattedText"/>
+        <w:bidi w:val="0"/>
+        <w:jc w:val="left"/>
+        <w:rPr>
+          <w:highlight w:val="none"/>
+          <w:shd w:fill="FFFF00" w:val="clear"/>
+        </w:rPr>
+      </w:pPr>
+      <w:r>
+        <w:rPr>
+          <w:shd w:fill="FFFF00" w:val="clear"/>
+        </w:rPr>
+      </w:r>
+    </w:p>
+    <w:p>
+      <w:pPr>
+        <w:pStyle w:val="PreformattedText"/>
+        <w:bidi w:val="0"/>
+        <w:jc w:val="left"/>
+        <w:rPr>
+          <w:highlight w:val="none"/>
+          <w:shd w:fill="FFFF00" w:val="clear"/>
+        </w:rPr>
+      </w:pPr>
+      <w:r>
+        <w:rPr>
+          <w:shd w:fill="FFFF00" w:val="clear"/>
+        </w:rPr>
+      </w:r>
+    </w:p>
+    <w:p>
+      <w:pPr>
+        <w:pStyle w:val="PreformattedText"/>
+        <w:bidi w:val="0"/>
+        <w:jc w:val="left"/>
+        <w:rPr>
+          <w:highlight w:val="none"/>
+          <w:shd w:fill="FFFF00" w:val="clear"/>
+        </w:rPr>
+      </w:pPr>
+      <w:r>
+        <w:rPr>
+          <w:shd w:fill="FFFF00" w:val="clear"/>
+        </w:rPr>
+      </w:r>
+    </w:p>
+    <w:p>
+      <w:pPr>
+        <w:pStyle w:val="PreformattedText"/>
+        <w:bidi w:val="0"/>
+        <w:jc w:val="left"/>
+        <w:rPr>
+          <w:highlight w:val="none"/>
+          <w:shd w:fill="FFFF00" w:val="clear"/>
+        </w:rPr>
+      </w:pPr>
+      <w:r>
+        <w:rPr>
+          <w:shd w:fill="FFFF00" w:val="clear"/>
+        </w:rPr>
+      </w:r>
+    </w:p>
+    <w:p>
+      <w:pPr>
+        <w:pStyle w:val="PreformattedText"/>
+        <w:bidi w:val="0"/>
+        <w:jc w:val="left"/>
+        <w:rPr>
+          <w:highlight w:val="none"/>
+          <w:shd w:fill="FFFF00" w:val="clear"/>
+        </w:rPr>
+      </w:pPr>
+      <w:r>
+        <w:rPr>
+          <w:shd w:fill="FFFF00" w:val="clear"/>
+        </w:rPr>
+      </w:r>
+    </w:p>
+    <w:p>
+      <w:pPr>
+        <w:pStyle w:val="PreformattedText"/>
+        <w:bidi w:val="0"/>
+        <w:jc w:val="left"/>
+        <w:rPr>
+          <w:highlight w:val="none"/>
+          <w:shd w:fill="FFFF00" w:val="clear"/>
+        </w:rPr>
+      </w:pPr>
+      <w:r>
+        <w:rPr>
+          <w:shd w:fill="FFFF00" w:val="clear"/>
+        </w:rPr>
+      </w:r>
+    </w:p>
+    <w:p>
+      <w:pPr>
+        <w:pStyle w:val="PreformattedText"/>
+        <w:bidi w:val="0"/>
+        <w:jc w:val="left"/>
+        <w:rPr>
+          <w:highlight w:val="none"/>
+          <w:shd w:fill="FFFF00" w:val="clear"/>
+        </w:rPr>
+      </w:pPr>
+      <w:r>
+        <w:rPr>
+          <w:shd w:fill="FFFF00" w:val="clear"/>
+        </w:rPr>
       </w:r>
     </w:p>
     <w:p>
@@ -2762,63 +2802,73 @@
         </w:rPr>
       </w:pPr>
       <w:r>
-        <w:rPr/>
-      </w:r>
-    </w:p>
-    <w:p>
-      <w:pPr>
-        <w:pStyle w:val="PreformattedText"/>
-        <w:bidi w:val="0"/>
-        <w:jc w:val="left"/>
-        <w:rPr>
-          <w:highlight w:val="none"/>
-          <w:shd w:fill="FFFF00" w:val="clear"/>
-        </w:rPr>
-      </w:pPr>
-      <w:r>
-        <w:rPr/>
-      </w:r>
-    </w:p>
-    <w:p>
-      <w:pPr>
-        <w:pStyle w:val="PreformattedText"/>
-        <w:bidi w:val="0"/>
-        <w:jc w:val="left"/>
-        <w:rPr>
-          <w:highlight w:val="none"/>
-          <w:shd w:fill="FFFF00" w:val="clear"/>
-        </w:rPr>
-      </w:pPr>
-      <w:r>
-        <w:rPr/>
-      </w:r>
-    </w:p>
-    <w:p>
-      <w:pPr>
-        <w:pStyle w:val="PreformattedText"/>
-        <w:bidi w:val="0"/>
-        <w:jc w:val="left"/>
-        <w:rPr>
-          <w:highlight w:val="none"/>
-          <w:shd w:fill="FFFF00" w:val="clear"/>
-        </w:rPr>
-      </w:pPr>
-      <w:r>
-        <w:rPr/>
-      </w:r>
-    </w:p>
-    <w:p>
-      <w:pPr>
-        <w:pStyle w:val="PreformattedText"/>
-        <w:bidi w:val="0"/>
-        <w:jc w:val="left"/>
-        <w:rPr>
-          <w:highlight w:val="none"/>
-          <w:shd w:fill="FFFF00" w:val="clear"/>
-        </w:rPr>
-      </w:pPr>
-      <w:r>
-        <w:rPr/>
+        <w:rPr>
+          <w:shd w:fill="FFFF00" w:val="clear"/>
+        </w:rPr>
+      </w:r>
+    </w:p>
+    <w:p>
+      <w:pPr>
+        <w:pStyle w:val="PreformattedText"/>
+        <w:bidi w:val="0"/>
+        <w:jc w:val="left"/>
+        <w:rPr>
+          <w:highlight w:val="none"/>
+          <w:shd w:fill="FFFF00" w:val="clear"/>
+        </w:rPr>
+      </w:pPr>
+      <w:r>
+        <w:rPr>
+          <w:shd w:fill="FFFF00" w:val="clear"/>
+        </w:rPr>
+      </w:r>
+    </w:p>
+    <w:p>
+      <w:pPr>
+        <w:pStyle w:val="PreformattedText"/>
+        <w:bidi w:val="0"/>
+        <w:jc w:val="left"/>
+        <w:rPr>
+          <w:highlight w:val="none"/>
+          <w:shd w:fill="FFFF00" w:val="clear"/>
+        </w:rPr>
+      </w:pPr>
+      <w:r>
+        <w:rPr>
+          <w:shd w:fill="FFFF00" w:val="clear"/>
+        </w:rPr>
+      </w:r>
+    </w:p>
+    <w:p>
+      <w:pPr>
+        <w:pStyle w:val="PreformattedText"/>
+        <w:bidi w:val="0"/>
+        <w:jc w:val="left"/>
+        <w:rPr>
+          <w:highlight w:val="none"/>
+          <w:shd w:fill="FFFF00" w:val="clear"/>
+        </w:rPr>
+      </w:pPr>
+      <w:r>
+        <w:rPr>
+          <w:shd w:fill="FFFF00" w:val="clear"/>
+        </w:rPr>
+      </w:r>
+    </w:p>
+    <w:p>
+      <w:pPr>
+        <w:pStyle w:val="PreformattedText"/>
+        <w:bidi w:val="0"/>
+        <w:jc w:val="left"/>
+        <w:rPr>
+          <w:highlight w:val="none"/>
+          <w:shd w:fill="FFFF00" w:val="clear"/>
+        </w:rPr>
+      </w:pPr>
+      <w:r>
+        <w:rPr>
+          <w:shd w:fill="FFFF00" w:val="clear"/>
+        </w:rPr>
         <w:drawing>
           <wp:anchor behindDoc="0" distT="0" distB="0" distL="0" distR="0" simplePos="0" locked="0" layoutInCell="0" allowOverlap="1" relativeHeight="16">
             <wp:simplePos x="0" y="0"/>
@@ -2877,35 +2927,41 @@
         </w:rPr>
       </w:pPr>
       <w:r>
-        <w:rPr/>
-      </w:r>
-    </w:p>
-    <w:p>
-      <w:pPr>
-        <w:pStyle w:val="PreformattedText"/>
-        <w:bidi w:val="0"/>
-        <w:jc w:val="left"/>
-        <w:rPr>
-          <w:highlight w:val="none"/>
-          <w:shd w:fill="FFFF00" w:val="clear"/>
-        </w:rPr>
-      </w:pPr>
-      <w:r>
-        <w:rPr/>
-      </w:r>
-    </w:p>
-    <w:p>
-      <w:pPr>
-        <w:pStyle w:val="PreformattedText"/>
-        <w:bidi w:val="0"/>
-        <w:jc w:val="left"/>
-        <w:rPr>
-          <w:highlight w:val="none"/>
-          <w:shd w:fill="FFFF00" w:val="clear"/>
-        </w:rPr>
-      </w:pPr>
-      <w:r>
-        <w:rPr/>
+        <w:rPr>
+          <w:shd w:fill="FFFF00" w:val="clear"/>
+        </w:rPr>
+      </w:r>
+    </w:p>
+    <w:p>
+      <w:pPr>
+        <w:pStyle w:val="PreformattedText"/>
+        <w:bidi w:val="0"/>
+        <w:jc w:val="left"/>
+        <w:rPr>
+          <w:highlight w:val="none"/>
+          <w:shd w:fill="FFFF00" w:val="clear"/>
+        </w:rPr>
+      </w:pPr>
+      <w:r>
+        <w:rPr>
+          <w:shd w:fill="FFFF00" w:val="clear"/>
+        </w:rPr>
+      </w:r>
+    </w:p>
+    <w:p>
+      <w:pPr>
+        <w:pStyle w:val="PreformattedText"/>
+        <w:bidi w:val="0"/>
+        <w:jc w:val="left"/>
+        <w:rPr>
+          <w:highlight w:val="none"/>
+          <w:shd w:fill="FFFF00" w:val="clear"/>
+        </w:rPr>
+      </w:pPr>
+      <w:r>
+        <w:rPr>
+          <w:shd w:fill="FFFF00" w:val="clear"/>
+        </w:rPr>
         <w:drawing>
           <wp:anchor behindDoc="0" distT="0" distB="0" distL="0" distR="0" simplePos="0" locked="0" layoutInCell="0" allowOverlap="1" relativeHeight="17">
             <wp:simplePos x="0" y="0"/>
@@ -2964,427 +3020,489 @@
         </w:rPr>
       </w:pPr>
       <w:r>
-        <w:rPr/>
-      </w:r>
-    </w:p>
-    <w:p>
-      <w:pPr>
-        <w:pStyle w:val="PreformattedText"/>
-        <w:bidi w:val="0"/>
-        <w:jc w:val="left"/>
-        <w:rPr>
-          <w:highlight w:val="none"/>
-          <w:shd w:fill="FFFF00" w:val="clear"/>
-        </w:rPr>
-      </w:pPr>
-      <w:r>
-        <w:rPr/>
-      </w:r>
-    </w:p>
-    <w:p>
-      <w:pPr>
-        <w:pStyle w:val="PreformattedText"/>
-        <w:bidi w:val="0"/>
-        <w:jc w:val="left"/>
-        <w:rPr>
-          <w:highlight w:val="none"/>
-          <w:shd w:fill="FFFF00" w:val="clear"/>
-        </w:rPr>
-      </w:pPr>
-      <w:r>
-        <w:rPr/>
-      </w:r>
-    </w:p>
-    <w:p>
-      <w:pPr>
-        <w:pStyle w:val="PreformattedText"/>
-        <w:bidi w:val="0"/>
-        <w:jc w:val="left"/>
-        <w:rPr>
-          <w:highlight w:val="none"/>
-          <w:shd w:fill="FFFF00" w:val="clear"/>
-        </w:rPr>
-      </w:pPr>
-      <w:r>
-        <w:rPr/>
-      </w:r>
-    </w:p>
-    <w:p>
-      <w:pPr>
-        <w:pStyle w:val="PreformattedText"/>
-        <w:bidi w:val="0"/>
-        <w:jc w:val="left"/>
-        <w:rPr>
-          <w:highlight w:val="none"/>
-          <w:shd w:fill="FFFF00" w:val="clear"/>
-        </w:rPr>
-      </w:pPr>
-      <w:r>
-        <w:rPr/>
-      </w:r>
-    </w:p>
-    <w:p>
-      <w:pPr>
-        <w:pStyle w:val="PreformattedText"/>
-        <w:bidi w:val="0"/>
-        <w:jc w:val="left"/>
-        <w:rPr>
-          <w:highlight w:val="none"/>
-          <w:shd w:fill="FFFF00" w:val="clear"/>
-        </w:rPr>
-      </w:pPr>
-      <w:r>
-        <w:rPr/>
-      </w:r>
-    </w:p>
-    <w:p>
-      <w:pPr>
-        <w:pStyle w:val="PreformattedText"/>
-        <w:bidi w:val="0"/>
-        <w:jc w:val="left"/>
-        <w:rPr>
-          <w:highlight w:val="none"/>
-          <w:shd w:fill="FFFF00" w:val="clear"/>
-        </w:rPr>
-      </w:pPr>
-      <w:r>
-        <w:rPr/>
-      </w:r>
-    </w:p>
-    <w:p>
-      <w:pPr>
-        <w:pStyle w:val="PreformattedText"/>
-        <w:bidi w:val="0"/>
-        <w:jc w:val="left"/>
-        <w:rPr>
-          <w:highlight w:val="none"/>
-          <w:shd w:fill="FFFF00" w:val="clear"/>
-        </w:rPr>
-      </w:pPr>
-      <w:r>
-        <w:rPr/>
-      </w:r>
-    </w:p>
-    <w:p>
-      <w:pPr>
-        <w:pStyle w:val="PreformattedText"/>
-        <w:bidi w:val="0"/>
-        <w:jc w:val="left"/>
-        <w:rPr>
-          <w:highlight w:val="none"/>
-          <w:shd w:fill="FFFF00" w:val="clear"/>
-        </w:rPr>
-      </w:pPr>
-      <w:r>
-        <w:rPr/>
-      </w:r>
-    </w:p>
-    <w:p>
-      <w:pPr>
-        <w:pStyle w:val="PreformattedText"/>
-        <w:bidi w:val="0"/>
-        <w:jc w:val="left"/>
-        <w:rPr>
-          <w:highlight w:val="none"/>
-          <w:shd w:fill="FFFF00" w:val="clear"/>
-        </w:rPr>
-      </w:pPr>
-      <w:r>
-        <w:rPr/>
-      </w:r>
-    </w:p>
-    <w:p>
-      <w:pPr>
-        <w:pStyle w:val="PreformattedText"/>
-        <w:bidi w:val="0"/>
-        <w:jc w:val="left"/>
-        <w:rPr>
-          <w:highlight w:val="none"/>
-          <w:shd w:fill="FFFF00" w:val="clear"/>
-        </w:rPr>
-      </w:pPr>
-      <w:r>
-        <w:rPr/>
-      </w:r>
-    </w:p>
-    <w:p>
-      <w:pPr>
-        <w:pStyle w:val="PreformattedText"/>
-        <w:bidi w:val="0"/>
-        <w:jc w:val="left"/>
-        <w:rPr>
-          <w:highlight w:val="none"/>
-          <w:shd w:fill="FFFF00" w:val="clear"/>
-        </w:rPr>
-      </w:pPr>
-      <w:r>
-        <w:rPr/>
-      </w:r>
-    </w:p>
-    <w:p>
-      <w:pPr>
-        <w:pStyle w:val="PreformattedText"/>
-        <w:bidi w:val="0"/>
-        <w:jc w:val="left"/>
-        <w:rPr>
-          <w:highlight w:val="none"/>
-          <w:shd w:fill="FFFF00" w:val="clear"/>
-        </w:rPr>
-      </w:pPr>
-      <w:r>
-        <w:rPr/>
-      </w:r>
-    </w:p>
-    <w:p>
-      <w:pPr>
-        <w:pStyle w:val="PreformattedText"/>
-        <w:bidi w:val="0"/>
-        <w:jc w:val="left"/>
-        <w:rPr>
-          <w:highlight w:val="none"/>
-          <w:shd w:fill="FFFF00" w:val="clear"/>
-        </w:rPr>
-      </w:pPr>
-      <w:r>
-        <w:rPr/>
-      </w:r>
-    </w:p>
-    <w:p>
-      <w:pPr>
-        <w:pStyle w:val="PreformattedText"/>
-        <w:bidi w:val="0"/>
-        <w:jc w:val="left"/>
-        <w:rPr>
-          <w:highlight w:val="none"/>
-          <w:shd w:fill="FFFF00" w:val="clear"/>
-        </w:rPr>
-      </w:pPr>
-      <w:r>
-        <w:rPr/>
-      </w:r>
-    </w:p>
-    <w:p>
-      <w:pPr>
-        <w:pStyle w:val="PreformattedText"/>
-        <w:bidi w:val="0"/>
-        <w:jc w:val="left"/>
-        <w:rPr>
-          <w:highlight w:val="none"/>
-          <w:shd w:fill="FFFF00" w:val="clear"/>
-        </w:rPr>
-      </w:pPr>
-      <w:r>
-        <w:rPr/>
-      </w:r>
-    </w:p>
-    <w:p>
-      <w:pPr>
-        <w:pStyle w:val="PreformattedText"/>
-        <w:bidi w:val="0"/>
-        <w:jc w:val="left"/>
-        <w:rPr>
-          <w:highlight w:val="none"/>
-          <w:shd w:fill="FFFF00" w:val="clear"/>
-        </w:rPr>
-      </w:pPr>
-      <w:r>
-        <w:rPr/>
-      </w:r>
-    </w:p>
-    <w:p>
-      <w:pPr>
-        <w:pStyle w:val="PreformattedText"/>
-        <w:bidi w:val="0"/>
-        <w:jc w:val="left"/>
-        <w:rPr>
-          <w:highlight w:val="none"/>
-          <w:shd w:fill="FFFF00" w:val="clear"/>
-        </w:rPr>
-      </w:pPr>
-      <w:r>
-        <w:rPr/>
-      </w:r>
-    </w:p>
-    <w:p>
-      <w:pPr>
-        <w:pStyle w:val="PreformattedText"/>
-        <w:bidi w:val="0"/>
-        <w:jc w:val="left"/>
-        <w:rPr>
-          <w:highlight w:val="none"/>
-          <w:shd w:fill="FFFF00" w:val="clear"/>
-        </w:rPr>
-      </w:pPr>
-      <w:r>
-        <w:rPr/>
-      </w:r>
-    </w:p>
-    <w:p>
-      <w:pPr>
-        <w:pStyle w:val="PreformattedText"/>
-        <w:bidi w:val="0"/>
-        <w:jc w:val="left"/>
-        <w:rPr>
-          <w:highlight w:val="none"/>
-          <w:shd w:fill="FFFF00" w:val="clear"/>
-        </w:rPr>
-      </w:pPr>
-      <w:r>
-        <w:rPr/>
-      </w:r>
-    </w:p>
-    <w:p>
-      <w:pPr>
-        <w:pStyle w:val="PreformattedText"/>
-        <w:bidi w:val="0"/>
-        <w:jc w:val="left"/>
-        <w:rPr>
-          <w:highlight w:val="none"/>
-          <w:shd w:fill="FFFF00" w:val="clear"/>
-        </w:rPr>
-      </w:pPr>
-      <w:r>
-        <w:rPr/>
-      </w:r>
-    </w:p>
-    <w:p>
-      <w:pPr>
-        <w:pStyle w:val="PreformattedText"/>
-        <w:bidi w:val="0"/>
-        <w:jc w:val="left"/>
-        <w:rPr>
-          <w:highlight w:val="none"/>
-          <w:shd w:fill="FFFF00" w:val="clear"/>
-        </w:rPr>
-      </w:pPr>
-      <w:r>
-        <w:rPr/>
-      </w:r>
-    </w:p>
-    <w:p>
-      <w:pPr>
-        <w:pStyle w:val="PreformattedText"/>
-        <w:bidi w:val="0"/>
-        <w:jc w:val="left"/>
-        <w:rPr>
-          <w:highlight w:val="none"/>
-          <w:shd w:fill="FFFF00" w:val="clear"/>
-        </w:rPr>
-      </w:pPr>
-      <w:r>
-        <w:rPr/>
-      </w:r>
-    </w:p>
-    <w:p>
-      <w:pPr>
-        <w:pStyle w:val="PreformattedText"/>
-        <w:bidi w:val="0"/>
-        <w:jc w:val="left"/>
-        <w:rPr>
-          <w:highlight w:val="none"/>
-          <w:shd w:fill="FFFF00" w:val="clear"/>
-        </w:rPr>
-      </w:pPr>
-      <w:r>
-        <w:rPr/>
-      </w:r>
-    </w:p>
-    <w:p>
-      <w:pPr>
-        <w:pStyle w:val="PreformattedText"/>
-        <w:bidi w:val="0"/>
-        <w:jc w:val="left"/>
-        <w:rPr>
-          <w:highlight w:val="none"/>
-          <w:shd w:fill="FFFF00" w:val="clear"/>
-        </w:rPr>
-      </w:pPr>
-      <w:r>
-        <w:rPr/>
-      </w:r>
-    </w:p>
-    <w:p>
-      <w:pPr>
-        <w:pStyle w:val="PreformattedText"/>
-        <w:bidi w:val="0"/>
-        <w:jc w:val="left"/>
-        <w:rPr>
-          <w:highlight w:val="none"/>
-          <w:shd w:fill="FFFF00" w:val="clear"/>
-        </w:rPr>
-      </w:pPr>
-      <w:r>
-        <w:rPr/>
-      </w:r>
-    </w:p>
-    <w:p>
-      <w:pPr>
-        <w:pStyle w:val="PreformattedText"/>
-        <w:bidi w:val="0"/>
-        <w:jc w:val="left"/>
-        <w:rPr>
-          <w:highlight w:val="none"/>
-          <w:shd w:fill="FFFF00" w:val="clear"/>
-        </w:rPr>
-      </w:pPr>
-      <w:r>
-        <w:rPr/>
-      </w:r>
-    </w:p>
-    <w:p>
-      <w:pPr>
-        <w:pStyle w:val="PreformattedText"/>
-        <w:bidi w:val="0"/>
-        <w:jc w:val="left"/>
-        <w:rPr>
-          <w:highlight w:val="none"/>
-          <w:shd w:fill="FFFF00" w:val="clear"/>
-        </w:rPr>
-      </w:pPr>
-      <w:r>
-        <w:rPr/>
-      </w:r>
-    </w:p>
-    <w:p>
-      <w:pPr>
-        <w:pStyle w:val="PreformattedText"/>
-        <w:bidi w:val="0"/>
-        <w:jc w:val="left"/>
-        <w:rPr>
-          <w:highlight w:val="none"/>
-          <w:shd w:fill="FFFF00" w:val="clear"/>
-        </w:rPr>
-      </w:pPr>
-      <w:r>
-        <w:rPr/>
-      </w:r>
-    </w:p>
-    <w:p>
-      <w:pPr>
-        <w:pStyle w:val="PreformattedText"/>
-        <w:bidi w:val="0"/>
-        <w:jc w:val="left"/>
-        <w:rPr>
-          <w:highlight w:val="none"/>
-          <w:shd w:fill="FFFF00" w:val="clear"/>
-        </w:rPr>
-      </w:pPr>
-      <w:r>
-        <w:rPr/>
-      </w:r>
-    </w:p>
-    <w:p>
-      <w:pPr>
-        <w:pStyle w:val="PreformattedText"/>
-        <w:bidi w:val="0"/>
-        <w:jc w:val="left"/>
-        <w:rPr>
-          <w:highlight w:val="none"/>
-          <w:shd w:fill="FFFF00" w:val="clear"/>
-        </w:rPr>
-      </w:pPr>
-      <w:r>
-        <w:rPr/>
+        <w:rPr>
+          <w:shd w:fill="FFFF00" w:val="clear"/>
+        </w:rPr>
+      </w:r>
+    </w:p>
+    <w:p>
+      <w:pPr>
+        <w:pStyle w:val="PreformattedText"/>
+        <w:bidi w:val="0"/>
+        <w:jc w:val="left"/>
+        <w:rPr>
+          <w:highlight w:val="none"/>
+          <w:shd w:fill="FFFF00" w:val="clear"/>
+        </w:rPr>
+      </w:pPr>
+      <w:r>
+        <w:rPr>
+          <w:shd w:fill="FFFF00" w:val="clear"/>
+        </w:rPr>
+      </w:r>
+    </w:p>
+    <w:p>
+      <w:pPr>
+        <w:pStyle w:val="PreformattedText"/>
+        <w:bidi w:val="0"/>
+        <w:jc w:val="left"/>
+        <w:rPr>
+          <w:highlight w:val="none"/>
+          <w:shd w:fill="FFFF00" w:val="clear"/>
+        </w:rPr>
+      </w:pPr>
+      <w:r>
+        <w:rPr>
+          <w:shd w:fill="FFFF00" w:val="clear"/>
+        </w:rPr>
+      </w:r>
+    </w:p>
+    <w:p>
+      <w:pPr>
+        <w:pStyle w:val="PreformattedText"/>
+        <w:bidi w:val="0"/>
+        <w:jc w:val="left"/>
+        <w:rPr>
+          <w:highlight w:val="none"/>
+          <w:shd w:fill="FFFF00" w:val="clear"/>
+        </w:rPr>
+      </w:pPr>
+      <w:r>
+        <w:rPr>
+          <w:shd w:fill="FFFF00" w:val="clear"/>
+        </w:rPr>
+      </w:r>
+    </w:p>
+    <w:p>
+      <w:pPr>
+        <w:pStyle w:val="PreformattedText"/>
+        <w:bidi w:val="0"/>
+        <w:jc w:val="left"/>
+        <w:rPr>
+          <w:highlight w:val="none"/>
+          <w:shd w:fill="FFFF00" w:val="clear"/>
+        </w:rPr>
+      </w:pPr>
+      <w:r>
+        <w:rPr>
+          <w:shd w:fill="FFFF00" w:val="clear"/>
+        </w:rPr>
+      </w:r>
+    </w:p>
+    <w:p>
+      <w:pPr>
+        <w:pStyle w:val="PreformattedText"/>
+        <w:bidi w:val="0"/>
+        <w:jc w:val="left"/>
+        <w:rPr>
+          <w:highlight w:val="none"/>
+          <w:shd w:fill="FFFF00" w:val="clear"/>
+        </w:rPr>
+      </w:pPr>
+      <w:r>
+        <w:rPr>
+          <w:shd w:fill="FFFF00" w:val="clear"/>
+        </w:rPr>
+      </w:r>
+    </w:p>
+    <w:p>
+      <w:pPr>
+        <w:pStyle w:val="PreformattedText"/>
+        <w:bidi w:val="0"/>
+        <w:jc w:val="left"/>
+        <w:rPr>
+          <w:highlight w:val="none"/>
+          <w:shd w:fill="FFFF00" w:val="clear"/>
+        </w:rPr>
+      </w:pPr>
+      <w:r>
+        <w:rPr>
+          <w:shd w:fill="FFFF00" w:val="clear"/>
+        </w:rPr>
+      </w:r>
+    </w:p>
+    <w:p>
+      <w:pPr>
+        <w:pStyle w:val="PreformattedText"/>
+        <w:bidi w:val="0"/>
+        <w:jc w:val="left"/>
+        <w:rPr>
+          <w:highlight w:val="none"/>
+          <w:shd w:fill="FFFF00" w:val="clear"/>
+        </w:rPr>
+      </w:pPr>
+      <w:r>
+        <w:rPr>
+          <w:shd w:fill="FFFF00" w:val="clear"/>
+        </w:rPr>
+      </w:r>
+    </w:p>
+    <w:p>
+      <w:pPr>
+        <w:pStyle w:val="PreformattedText"/>
+        <w:bidi w:val="0"/>
+        <w:jc w:val="left"/>
+        <w:rPr>
+          <w:highlight w:val="none"/>
+          <w:shd w:fill="FFFF00" w:val="clear"/>
+        </w:rPr>
+      </w:pPr>
+      <w:r>
+        <w:rPr>
+          <w:shd w:fill="FFFF00" w:val="clear"/>
+        </w:rPr>
+      </w:r>
+    </w:p>
+    <w:p>
+      <w:pPr>
+        <w:pStyle w:val="PreformattedText"/>
+        <w:bidi w:val="0"/>
+        <w:jc w:val="left"/>
+        <w:rPr>
+          <w:highlight w:val="none"/>
+          <w:shd w:fill="FFFF00" w:val="clear"/>
+        </w:rPr>
+      </w:pPr>
+      <w:r>
+        <w:rPr>
+          <w:shd w:fill="FFFF00" w:val="clear"/>
+        </w:rPr>
+      </w:r>
+    </w:p>
+    <w:p>
+      <w:pPr>
+        <w:pStyle w:val="PreformattedText"/>
+        <w:bidi w:val="0"/>
+        <w:jc w:val="left"/>
+        <w:rPr>
+          <w:highlight w:val="none"/>
+          <w:shd w:fill="FFFF00" w:val="clear"/>
+        </w:rPr>
+      </w:pPr>
+      <w:r>
+        <w:rPr>
+          <w:shd w:fill="FFFF00" w:val="clear"/>
+        </w:rPr>
+      </w:r>
+    </w:p>
+    <w:p>
+      <w:pPr>
+        <w:pStyle w:val="PreformattedText"/>
+        <w:bidi w:val="0"/>
+        <w:jc w:val="left"/>
+        <w:rPr>
+          <w:highlight w:val="none"/>
+          <w:shd w:fill="FFFF00" w:val="clear"/>
+        </w:rPr>
+      </w:pPr>
+      <w:r>
+        <w:rPr>
+          <w:shd w:fill="FFFF00" w:val="clear"/>
+        </w:rPr>
+      </w:r>
+    </w:p>
+    <w:p>
+      <w:pPr>
+        <w:pStyle w:val="PreformattedText"/>
+        <w:bidi w:val="0"/>
+        <w:jc w:val="left"/>
+        <w:rPr>
+          <w:highlight w:val="none"/>
+          <w:shd w:fill="FFFF00" w:val="clear"/>
+        </w:rPr>
+      </w:pPr>
+      <w:r>
+        <w:rPr>
+          <w:shd w:fill="FFFF00" w:val="clear"/>
+        </w:rPr>
+      </w:r>
+    </w:p>
+    <w:p>
+      <w:pPr>
+        <w:pStyle w:val="PreformattedText"/>
+        <w:bidi w:val="0"/>
+        <w:jc w:val="left"/>
+        <w:rPr>
+          <w:highlight w:val="none"/>
+          <w:shd w:fill="FFFF00" w:val="clear"/>
+        </w:rPr>
+      </w:pPr>
+      <w:r>
+        <w:rPr>
+          <w:shd w:fill="FFFF00" w:val="clear"/>
+        </w:rPr>
+      </w:r>
+    </w:p>
+    <w:p>
+      <w:pPr>
+        <w:pStyle w:val="PreformattedText"/>
+        <w:bidi w:val="0"/>
+        <w:jc w:val="left"/>
+        <w:rPr>
+          <w:highlight w:val="none"/>
+          <w:shd w:fill="FFFF00" w:val="clear"/>
+        </w:rPr>
+      </w:pPr>
+      <w:r>
+        <w:rPr>
+          <w:shd w:fill="FFFF00" w:val="clear"/>
+        </w:rPr>
+      </w:r>
+    </w:p>
+    <w:p>
+      <w:pPr>
+        <w:pStyle w:val="PreformattedText"/>
+        <w:bidi w:val="0"/>
+        <w:jc w:val="left"/>
+        <w:rPr>
+          <w:highlight w:val="none"/>
+          <w:shd w:fill="FFFF00" w:val="clear"/>
+        </w:rPr>
+      </w:pPr>
+      <w:r>
+        <w:rPr>
+          <w:shd w:fill="FFFF00" w:val="clear"/>
+        </w:rPr>
+      </w:r>
+    </w:p>
+    <w:p>
+      <w:pPr>
+        <w:pStyle w:val="PreformattedText"/>
+        <w:bidi w:val="0"/>
+        <w:jc w:val="left"/>
+        <w:rPr>
+          <w:highlight w:val="none"/>
+          <w:shd w:fill="FFFF00" w:val="clear"/>
+        </w:rPr>
+      </w:pPr>
+      <w:r>
+        <w:rPr>
+          <w:shd w:fill="FFFF00" w:val="clear"/>
+        </w:rPr>
+      </w:r>
+    </w:p>
+    <w:p>
+      <w:pPr>
+        <w:pStyle w:val="PreformattedText"/>
+        <w:bidi w:val="0"/>
+        <w:jc w:val="left"/>
+        <w:rPr>
+          <w:highlight w:val="none"/>
+          <w:shd w:fill="FFFF00" w:val="clear"/>
+        </w:rPr>
+      </w:pPr>
+      <w:r>
+        <w:rPr>
+          <w:shd w:fill="FFFF00" w:val="clear"/>
+        </w:rPr>
+      </w:r>
+    </w:p>
+    <w:p>
+      <w:pPr>
+        <w:pStyle w:val="PreformattedText"/>
+        <w:bidi w:val="0"/>
+        <w:jc w:val="left"/>
+        <w:rPr>
+          <w:highlight w:val="none"/>
+          <w:shd w:fill="FFFF00" w:val="clear"/>
+        </w:rPr>
+      </w:pPr>
+      <w:r>
+        <w:rPr>
+          <w:shd w:fill="FFFF00" w:val="clear"/>
+        </w:rPr>
+      </w:r>
+    </w:p>
+    <w:p>
+      <w:pPr>
+        <w:pStyle w:val="PreformattedText"/>
+        <w:bidi w:val="0"/>
+        <w:jc w:val="left"/>
+        <w:rPr>
+          <w:highlight w:val="none"/>
+          <w:shd w:fill="FFFF00" w:val="clear"/>
+        </w:rPr>
+      </w:pPr>
+      <w:r>
+        <w:rPr>
+          <w:shd w:fill="FFFF00" w:val="clear"/>
+        </w:rPr>
+      </w:r>
+    </w:p>
+    <w:p>
+      <w:pPr>
+        <w:pStyle w:val="PreformattedText"/>
+        <w:bidi w:val="0"/>
+        <w:jc w:val="left"/>
+        <w:rPr>
+          <w:highlight w:val="none"/>
+          <w:shd w:fill="FFFF00" w:val="clear"/>
+        </w:rPr>
+      </w:pPr>
+      <w:r>
+        <w:rPr>
+          <w:shd w:fill="FFFF00" w:val="clear"/>
+        </w:rPr>
+      </w:r>
+    </w:p>
+    <w:p>
+      <w:pPr>
+        <w:pStyle w:val="PreformattedText"/>
+        <w:bidi w:val="0"/>
+        <w:jc w:val="left"/>
+        <w:rPr>
+          <w:highlight w:val="none"/>
+          <w:shd w:fill="FFFF00" w:val="clear"/>
+        </w:rPr>
+      </w:pPr>
+      <w:r>
+        <w:rPr>
+          <w:shd w:fill="FFFF00" w:val="clear"/>
+        </w:rPr>
+      </w:r>
+    </w:p>
+    <w:p>
+      <w:pPr>
+        <w:pStyle w:val="PreformattedText"/>
+        <w:bidi w:val="0"/>
+        <w:jc w:val="left"/>
+        <w:rPr>
+          <w:highlight w:val="none"/>
+          <w:shd w:fill="FFFF00" w:val="clear"/>
+        </w:rPr>
+      </w:pPr>
+      <w:r>
+        <w:rPr>
+          <w:shd w:fill="FFFF00" w:val="clear"/>
+        </w:rPr>
+      </w:r>
+    </w:p>
+    <w:p>
+      <w:pPr>
+        <w:pStyle w:val="PreformattedText"/>
+        <w:bidi w:val="0"/>
+        <w:jc w:val="left"/>
+        <w:rPr>
+          <w:highlight w:val="none"/>
+          <w:shd w:fill="FFFF00" w:val="clear"/>
+        </w:rPr>
+      </w:pPr>
+      <w:r>
+        <w:rPr>
+          <w:shd w:fill="FFFF00" w:val="clear"/>
+        </w:rPr>
+      </w:r>
+    </w:p>
+    <w:p>
+      <w:pPr>
+        <w:pStyle w:val="PreformattedText"/>
+        <w:bidi w:val="0"/>
+        <w:jc w:val="left"/>
+        <w:rPr>
+          <w:highlight w:val="none"/>
+          <w:shd w:fill="FFFF00" w:val="clear"/>
+        </w:rPr>
+      </w:pPr>
+      <w:r>
+        <w:rPr>
+          <w:shd w:fill="FFFF00" w:val="clear"/>
+        </w:rPr>
+      </w:r>
+    </w:p>
+    <w:p>
+      <w:pPr>
+        <w:pStyle w:val="PreformattedText"/>
+        <w:bidi w:val="0"/>
+        <w:jc w:val="left"/>
+        <w:rPr>
+          <w:highlight w:val="none"/>
+          <w:shd w:fill="FFFF00" w:val="clear"/>
+        </w:rPr>
+      </w:pPr>
+      <w:r>
+        <w:rPr>
+          <w:shd w:fill="FFFF00" w:val="clear"/>
+        </w:rPr>
+      </w:r>
+    </w:p>
+    <w:p>
+      <w:pPr>
+        <w:pStyle w:val="PreformattedText"/>
+        <w:bidi w:val="0"/>
+        <w:jc w:val="left"/>
+        <w:rPr>
+          <w:highlight w:val="none"/>
+          <w:shd w:fill="FFFF00" w:val="clear"/>
+        </w:rPr>
+      </w:pPr>
+      <w:r>
+        <w:rPr>
+          <w:shd w:fill="FFFF00" w:val="clear"/>
+        </w:rPr>
+      </w:r>
+    </w:p>
+    <w:p>
+      <w:pPr>
+        <w:pStyle w:val="PreformattedText"/>
+        <w:bidi w:val="0"/>
+        <w:jc w:val="left"/>
+        <w:rPr>
+          <w:highlight w:val="none"/>
+          <w:shd w:fill="FFFF00" w:val="clear"/>
+        </w:rPr>
+      </w:pPr>
+      <w:r>
+        <w:rPr>
+          <w:shd w:fill="FFFF00" w:val="clear"/>
+        </w:rPr>
+      </w:r>
+    </w:p>
+    <w:p>
+      <w:pPr>
+        <w:pStyle w:val="PreformattedText"/>
+        <w:bidi w:val="0"/>
+        <w:jc w:val="left"/>
+        <w:rPr>
+          <w:highlight w:val="none"/>
+          <w:shd w:fill="FFFF00" w:val="clear"/>
+        </w:rPr>
+      </w:pPr>
+      <w:r>
+        <w:rPr>
+          <w:shd w:fill="FFFF00" w:val="clear"/>
+        </w:rPr>
+      </w:r>
+    </w:p>
+    <w:p>
+      <w:pPr>
+        <w:pStyle w:val="PreformattedText"/>
+        <w:bidi w:val="0"/>
+        <w:jc w:val="left"/>
+        <w:rPr>
+          <w:highlight w:val="none"/>
+          <w:shd w:fill="FFFF00" w:val="clear"/>
+        </w:rPr>
+      </w:pPr>
+      <w:r>
+        <w:rPr>
+          <w:shd w:fill="FFFF00" w:val="clear"/>
+        </w:rPr>
+      </w:r>
+    </w:p>
+    <w:p>
+      <w:pPr>
+        <w:pStyle w:val="PreformattedText"/>
+        <w:bidi w:val="0"/>
+        <w:jc w:val="left"/>
+        <w:rPr>
+          <w:highlight w:val="none"/>
+          <w:shd w:fill="FFFF00" w:val="clear"/>
+        </w:rPr>
+      </w:pPr>
+      <w:r>
+        <w:rPr>
+          <w:shd w:fill="FFFF00" w:val="clear"/>
+        </w:rPr>
       </w:r>
       <w:r>
         <w:br w:type="page"/>
@@ -4010,7 +4128,9 @@
         </w:rPr>
       </w:pPr>
       <w:r>
-        <w:rPr/>
+        <w:rPr>
+          <w:shd w:fill="FFFF00" w:val="clear"/>
+        </w:rPr>
         <w:drawing>
           <wp:anchor behindDoc="0" distT="0" distB="0" distL="0" distR="0" simplePos="0" locked="0" layoutInCell="0" allowOverlap="1" relativeHeight="18">
             <wp:simplePos x="0" y="0"/>
@@ -4069,77 +4189,89 @@
         </w:rPr>
       </w:pPr>
       <w:r>
-        <w:rPr/>
-      </w:r>
-    </w:p>
-    <w:p>
-      <w:pPr>
-        <w:pStyle w:val="PreformattedText"/>
-        <w:bidi w:val="0"/>
-        <w:jc w:val="left"/>
-        <w:rPr>
-          <w:highlight w:val="none"/>
-          <w:shd w:fill="FFFF00" w:val="clear"/>
-        </w:rPr>
-      </w:pPr>
-      <w:r>
-        <w:rPr/>
-      </w:r>
-    </w:p>
-    <w:p>
-      <w:pPr>
-        <w:pStyle w:val="PreformattedText"/>
-        <w:bidi w:val="0"/>
-        <w:jc w:val="left"/>
-        <w:rPr>
-          <w:highlight w:val="none"/>
-          <w:shd w:fill="FFFF00" w:val="clear"/>
-        </w:rPr>
-      </w:pPr>
-      <w:r>
-        <w:rPr/>
-      </w:r>
-    </w:p>
-    <w:p>
-      <w:pPr>
-        <w:pStyle w:val="PreformattedText"/>
-        <w:bidi w:val="0"/>
-        <w:jc w:val="left"/>
-        <w:rPr>
-          <w:highlight w:val="none"/>
-          <w:shd w:fill="FFFF00" w:val="clear"/>
-        </w:rPr>
-      </w:pPr>
-      <w:r>
-        <w:rPr/>
-      </w:r>
-    </w:p>
-    <w:p>
-      <w:pPr>
-        <w:pStyle w:val="PreformattedText"/>
-        <w:bidi w:val="0"/>
-        <w:jc w:val="left"/>
-        <w:rPr>
-          <w:highlight w:val="none"/>
-          <w:shd w:fill="FFFF00" w:val="clear"/>
-        </w:rPr>
-      </w:pPr>
-      <w:r>
-        <w:rPr/>
-      </w:r>
-    </w:p>
-    <w:p>
-      <w:pPr>
-        <w:pStyle w:val="PreformattedText"/>
-        <w:bidi w:val="0"/>
-        <w:jc w:val="left"/>
-        <w:rPr>
-          <w:highlight w:val="none"/>
-          <w:shd w:fill="FFFF00" w:val="clear"/>
-        </w:rPr>
-      </w:pPr>
-      <w:r>
-        <w:rPr/>
+        <w:rPr>
+          <w:shd w:fill="FFFF00" w:val="clear"/>
+        </w:rPr>
+      </w:r>
+    </w:p>
+    <w:p>
+      <w:pPr>
+        <w:pStyle w:val="PreformattedText"/>
+        <w:bidi w:val="0"/>
+        <w:jc w:val="left"/>
+        <w:rPr>
+          <w:highlight w:val="none"/>
+          <w:shd w:fill="FFFF00" w:val="clear"/>
+        </w:rPr>
+      </w:pPr>
+      <w:r>
+        <w:rPr>
+          <w:shd w:fill="FFFF00" w:val="clear"/>
+        </w:rPr>
+      </w:r>
+    </w:p>
+    <w:p>
+      <w:pPr>
+        <w:pStyle w:val="PreformattedText"/>
+        <w:bidi w:val="0"/>
+        <w:jc w:val="left"/>
+        <w:rPr>
+          <w:highlight w:val="none"/>
+          <w:shd w:fill="FFFF00" w:val="clear"/>
+        </w:rPr>
+      </w:pPr>
+      <w:r>
+        <w:rPr>
+          <w:shd w:fill="FFFF00" w:val="clear"/>
+        </w:rPr>
+      </w:r>
+    </w:p>
+    <w:p>
+      <w:pPr>
+        <w:pStyle w:val="PreformattedText"/>
+        <w:bidi w:val="0"/>
+        <w:jc w:val="left"/>
+        <w:rPr>
+          <w:highlight w:val="none"/>
+          <w:shd w:fill="FFFF00" w:val="clear"/>
+        </w:rPr>
+      </w:pPr>
+      <w:r>
+        <w:rPr>
+          <w:shd w:fill="FFFF00" w:val="clear"/>
+        </w:rPr>
+      </w:r>
+    </w:p>
+    <w:p>
+      <w:pPr>
+        <w:pStyle w:val="PreformattedText"/>
+        <w:bidi w:val="0"/>
+        <w:jc w:val="left"/>
+        <w:rPr>
+          <w:highlight w:val="none"/>
+          <w:shd w:fill="FFFF00" w:val="clear"/>
+        </w:rPr>
+      </w:pPr>
+      <w:r>
+        <w:rPr>
+          <w:shd w:fill="FFFF00" w:val="clear"/>
+        </w:rPr>
+      </w:r>
+    </w:p>
+    <w:p>
+      <w:pPr>
+        <w:pStyle w:val="PreformattedText"/>
+        <w:bidi w:val="0"/>
+        <w:jc w:val="left"/>
+        <w:rPr>
+          <w:highlight w:val="none"/>
+          <w:shd w:fill="FFFF00" w:val="clear"/>
+        </w:rPr>
+      </w:pPr>
+      <w:r>
+        <w:rPr>
+          <w:shd w:fill="FFFF00" w:val="clear"/>
+        </w:rPr>
         <w:drawing>
           <wp:anchor behindDoc="0" distT="0" distB="0" distL="0" distR="0" simplePos="0" locked="0" layoutInCell="0" allowOverlap="1" relativeHeight="22">
             <wp:simplePos x="0" y="0"/>
@@ -4198,245 +4330,281 @@
         </w:rPr>
       </w:pPr>
       <w:r>
-        <w:rPr/>
-      </w:r>
-    </w:p>
-    <w:p>
-      <w:pPr>
-        <w:pStyle w:val="PreformattedText"/>
-        <w:bidi w:val="0"/>
-        <w:jc w:val="left"/>
-        <w:rPr>
-          <w:highlight w:val="none"/>
-          <w:shd w:fill="FFFF00" w:val="clear"/>
-        </w:rPr>
-      </w:pPr>
-      <w:r>
-        <w:rPr/>
-      </w:r>
-    </w:p>
-    <w:p>
-      <w:pPr>
-        <w:pStyle w:val="PreformattedText"/>
-        <w:bidi w:val="0"/>
-        <w:jc w:val="left"/>
-        <w:rPr>
-          <w:highlight w:val="none"/>
-          <w:shd w:fill="FFFF00" w:val="clear"/>
-        </w:rPr>
-      </w:pPr>
-      <w:r>
-        <w:rPr/>
-      </w:r>
-    </w:p>
-    <w:p>
-      <w:pPr>
-        <w:pStyle w:val="PreformattedText"/>
-        <w:bidi w:val="0"/>
-        <w:jc w:val="left"/>
-        <w:rPr>
-          <w:highlight w:val="none"/>
-          <w:shd w:fill="FFFF00" w:val="clear"/>
-        </w:rPr>
-      </w:pPr>
-      <w:r>
-        <w:rPr/>
-      </w:r>
-    </w:p>
-    <w:p>
-      <w:pPr>
-        <w:pStyle w:val="PreformattedText"/>
-        <w:bidi w:val="0"/>
-        <w:jc w:val="left"/>
-        <w:rPr>
-          <w:highlight w:val="none"/>
-          <w:shd w:fill="FFFF00" w:val="clear"/>
-        </w:rPr>
-      </w:pPr>
-      <w:r>
-        <w:rPr/>
-      </w:r>
-    </w:p>
-    <w:p>
-      <w:pPr>
-        <w:pStyle w:val="PreformattedText"/>
-        <w:bidi w:val="0"/>
-        <w:jc w:val="left"/>
-        <w:rPr>
-          <w:highlight w:val="none"/>
-          <w:shd w:fill="FFFF00" w:val="clear"/>
-        </w:rPr>
-      </w:pPr>
-      <w:r>
-        <w:rPr/>
-      </w:r>
-    </w:p>
-    <w:p>
-      <w:pPr>
-        <w:pStyle w:val="PreformattedText"/>
-        <w:bidi w:val="0"/>
-        <w:jc w:val="left"/>
-        <w:rPr>
-          <w:highlight w:val="none"/>
-          <w:shd w:fill="FFFF00" w:val="clear"/>
-        </w:rPr>
-      </w:pPr>
-      <w:r>
-        <w:rPr/>
-      </w:r>
-    </w:p>
-    <w:p>
-      <w:pPr>
-        <w:pStyle w:val="PreformattedText"/>
-        <w:bidi w:val="0"/>
-        <w:jc w:val="left"/>
-        <w:rPr>
-          <w:highlight w:val="none"/>
-          <w:shd w:fill="FFFF00" w:val="clear"/>
-        </w:rPr>
-      </w:pPr>
-      <w:r>
-        <w:rPr/>
-      </w:r>
-    </w:p>
-    <w:p>
-      <w:pPr>
-        <w:pStyle w:val="PreformattedText"/>
-        <w:bidi w:val="0"/>
-        <w:jc w:val="left"/>
-        <w:rPr>
-          <w:highlight w:val="none"/>
-          <w:shd w:fill="FFFF00" w:val="clear"/>
-        </w:rPr>
-      </w:pPr>
-      <w:r>
-        <w:rPr/>
-      </w:r>
-    </w:p>
-    <w:p>
-      <w:pPr>
-        <w:pStyle w:val="PreformattedText"/>
-        <w:bidi w:val="0"/>
-        <w:jc w:val="left"/>
-        <w:rPr>
-          <w:highlight w:val="none"/>
-          <w:shd w:fill="FFFF00" w:val="clear"/>
-        </w:rPr>
-      </w:pPr>
-      <w:r>
-        <w:rPr/>
-      </w:r>
-    </w:p>
-    <w:p>
-      <w:pPr>
-        <w:pStyle w:val="PreformattedText"/>
-        <w:bidi w:val="0"/>
-        <w:jc w:val="left"/>
-        <w:rPr>
-          <w:highlight w:val="none"/>
-          <w:shd w:fill="FFFF00" w:val="clear"/>
-        </w:rPr>
-      </w:pPr>
-      <w:r>
-        <w:rPr/>
-      </w:r>
-    </w:p>
-    <w:p>
-      <w:pPr>
-        <w:pStyle w:val="PreformattedText"/>
-        <w:bidi w:val="0"/>
-        <w:jc w:val="left"/>
-        <w:rPr>
-          <w:highlight w:val="none"/>
-          <w:shd w:fill="FFFF00" w:val="clear"/>
-        </w:rPr>
-      </w:pPr>
-      <w:r>
-        <w:rPr/>
-      </w:r>
-    </w:p>
-    <w:p>
-      <w:pPr>
-        <w:pStyle w:val="PreformattedText"/>
-        <w:bidi w:val="0"/>
-        <w:jc w:val="left"/>
-        <w:rPr>
-          <w:highlight w:val="none"/>
-          <w:shd w:fill="FFFF00" w:val="clear"/>
-        </w:rPr>
-      </w:pPr>
-      <w:r>
-        <w:rPr/>
-      </w:r>
-    </w:p>
-    <w:p>
-      <w:pPr>
-        <w:pStyle w:val="PreformattedText"/>
-        <w:bidi w:val="0"/>
-        <w:jc w:val="left"/>
-        <w:rPr>
-          <w:highlight w:val="none"/>
-          <w:shd w:fill="FFFF00" w:val="clear"/>
-        </w:rPr>
-      </w:pPr>
-      <w:r>
-        <w:rPr/>
-      </w:r>
-    </w:p>
-    <w:p>
-      <w:pPr>
-        <w:pStyle w:val="PreformattedText"/>
-        <w:bidi w:val="0"/>
-        <w:jc w:val="left"/>
-        <w:rPr>
-          <w:highlight w:val="none"/>
-          <w:shd w:fill="FFFF00" w:val="clear"/>
-        </w:rPr>
-      </w:pPr>
-      <w:r>
-        <w:rPr/>
-      </w:r>
-    </w:p>
-    <w:p>
-      <w:pPr>
-        <w:pStyle w:val="PreformattedText"/>
-        <w:bidi w:val="0"/>
-        <w:jc w:val="left"/>
-        <w:rPr>
-          <w:highlight w:val="none"/>
-          <w:shd w:fill="FFFF00" w:val="clear"/>
-        </w:rPr>
-      </w:pPr>
-      <w:r>
-        <w:rPr/>
-      </w:r>
-    </w:p>
-    <w:p>
-      <w:pPr>
-        <w:pStyle w:val="PreformattedText"/>
-        <w:bidi w:val="0"/>
-        <w:jc w:val="left"/>
-        <w:rPr>
-          <w:highlight w:val="none"/>
-          <w:shd w:fill="FFFF00" w:val="clear"/>
-        </w:rPr>
-      </w:pPr>
-      <w:r>
-        <w:rPr/>
-      </w:r>
-    </w:p>
-    <w:p>
-      <w:pPr>
-        <w:pStyle w:val="PreformattedText"/>
-        <w:bidi w:val="0"/>
-        <w:jc w:val="left"/>
-        <w:rPr>
-          <w:highlight w:val="none"/>
-          <w:shd w:fill="FFFF00" w:val="clear"/>
-        </w:rPr>
-      </w:pPr>
-      <w:r>
-        <w:rPr/>
+        <w:rPr>
+          <w:shd w:fill="FFFF00" w:val="clear"/>
+        </w:rPr>
+      </w:r>
+    </w:p>
+    <w:p>
+      <w:pPr>
+        <w:pStyle w:val="PreformattedText"/>
+        <w:bidi w:val="0"/>
+        <w:jc w:val="left"/>
+        <w:rPr>
+          <w:highlight w:val="none"/>
+          <w:shd w:fill="FFFF00" w:val="clear"/>
+        </w:rPr>
+      </w:pPr>
+      <w:r>
+        <w:rPr>
+          <w:shd w:fill="FFFF00" w:val="clear"/>
+        </w:rPr>
+      </w:r>
+    </w:p>
+    <w:p>
+      <w:pPr>
+        <w:pStyle w:val="PreformattedText"/>
+        <w:bidi w:val="0"/>
+        <w:jc w:val="left"/>
+        <w:rPr>
+          <w:highlight w:val="none"/>
+          <w:shd w:fill="FFFF00" w:val="clear"/>
+        </w:rPr>
+      </w:pPr>
+      <w:r>
+        <w:rPr>
+          <w:shd w:fill="FFFF00" w:val="clear"/>
+        </w:rPr>
+      </w:r>
+    </w:p>
+    <w:p>
+      <w:pPr>
+        <w:pStyle w:val="PreformattedText"/>
+        <w:bidi w:val="0"/>
+        <w:jc w:val="left"/>
+        <w:rPr>
+          <w:highlight w:val="none"/>
+          <w:shd w:fill="FFFF00" w:val="clear"/>
+        </w:rPr>
+      </w:pPr>
+      <w:r>
+        <w:rPr>
+          <w:shd w:fill="FFFF00" w:val="clear"/>
+        </w:rPr>
+      </w:r>
+    </w:p>
+    <w:p>
+      <w:pPr>
+        <w:pStyle w:val="PreformattedText"/>
+        <w:bidi w:val="0"/>
+        <w:jc w:val="left"/>
+        <w:rPr>
+          <w:highlight w:val="none"/>
+          <w:shd w:fill="FFFF00" w:val="clear"/>
+        </w:rPr>
+      </w:pPr>
+      <w:r>
+        <w:rPr>
+          <w:shd w:fill="FFFF00" w:val="clear"/>
+        </w:rPr>
+      </w:r>
+    </w:p>
+    <w:p>
+      <w:pPr>
+        <w:pStyle w:val="PreformattedText"/>
+        <w:bidi w:val="0"/>
+        <w:jc w:val="left"/>
+        <w:rPr>
+          <w:highlight w:val="none"/>
+          <w:shd w:fill="FFFF00" w:val="clear"/>
+        </w:rPr>
+      </w:pPr>
+      <w:r>
+        <w:rPr>
+          <w:shd w:fill="FFFF00" w:val="clear"/>
+        </w:rPr>
+      </w:r>
+    </w:p>
+    <w:p>
+      <w:pPr>
+        <w:pStyle w:val="PreformattedText"/>
+        <w:bidi w:val="0"/>
+        <w:jc w:val="left"/>
+        <w:rPr>
+          <w:highlight w:val="none"/>
+          <w:shd w:fill="FFFF00" w:val="clear"/>
+        </w:rPr>
+      </w:pPr>
+      <w:r>
+        <w:rPr>
+          <w:shd w:fill="FFFF00" w:val="clear"/>
+        </w:rPr>
+      </w:r>
+    </w:p>
+    <w:p>
+      <w:pPr>
+        <w:pStyle w:val="PreformattedText"/>
+        <w:bidi w:val="0"/>
+        <w:jc w:val="left"/>
+        <w:rPr>
+          <w:highlight w:val="none"/>
+          <w:shd w:fill="FFFF00" w:val="clear"/>
+        </w:rPr>
+      </w:pPr>
+      <w:r>
+        <w:rPr>
+          <w:shd w:fill="FFFF00" w:val="clear"/>
+        </w:rPr>
+      </w:r>
+    </w:p>
+    <w:p>
+      <w:pPr>
+        <w:pStyle w:val="PreformattedText"/>
+        <w:bidi w:val="0"/>
+        <w:jc w:val="left"/>
+        <w:rPr>
+          <w:highlight w:val="none"/>
+          <w:shd w:fill="FFFF00" w:val="clear"/>
+        </w:rPr>
+      </w:pPr>
+      <w:r>
+        <w:rPr>
+          <w:shd w:fill="FFFF00" w:val="clear"/>
+        </w:rPr>
+      </w:r>
+    </w:p>
+    <w:p>
+      <w:pPr>
+        <w:pStyle w:val="PreformattedText"/>
+        <w:bidi w:val="0"/>
+        <w:jc w:val="left"/>
+        <w:rPr>
+          <w:highlight w:val="none"/>
+          <w:shd w:fill="FFFF00" w:val="clear"/>
+        </w:rPr>
+      </w:pPr>
+      <w:r>
+        <w:rPr>
+          <w:shd w:fill="FFFF00" w:val="clear"/>
+        </w:rPr>
+      </w:r>
+    </w:p>
+    <w:p>
+      <w:pPr>
+        <w:pStyle w:val="PreformattedText"/>
+        <w:bidi w:val="0"/>
+        <w:jc w:val="left"/>
+        <w:rPr>
+          <w:highlight w:val="none"/>
+          <w:shd w:fill="FFFF00" w:val="clear"/>
+        </w:rPr>
+      </w:pPr>
+      <w:r>
+        <w:rPr>
+          <w:shd w:fill="FFFF00" w:val="clear"/>
+        </w:rPr>
+      </w:r>
+    </w:p>
+    <w:p>
+      <w:pPr>
+        <w:pStyle w:val="PreformattedText"/>
+        <w:bidi w:val="0"/>
+        <w:jc w:val="left"/>
+        <w:rPr>
+          <w:highlight w:val="none"/>
+          <w:shd w:fill="FFFF00" w:val="clear"/>
+        </w:rPr>
+      </w:pPr>
+      <w:r>
+        <w:rPr>
+          <w:shd w:fill="FFFF00" w:val="clear"/>
+        </w:rPr>
+      </w:r>
+    </w:p>
+    <w:p>
+      <w:pPr>
+        <w:pStyle w:val="PreformattedText"/>
+        <w:bidi w:val="0"/>
+        <w:jc w:val="left"/>
+        <w:rPr>
+          <w:highlight w:val="none"/>
+          <w:shd w:fill="FFFF00" w:val="clear"/>
+        </w:rPr>
+      </w:pPr>
+      <w:r>
+        <w:rPr>
+          <w:shd w:fill="FFFF00" w:val="clear"/>
+        </w:rPr>
+      </w:r>
+    </w:p>
+    <w:p>
+      <w:pPr>
+        <w:pStyle w:val="PreformattedText"/>
+        <w:bidi w:val="0"/>
+        <w:jc w:val="left"/>
+        <w:rPr>
+          <w:highlight w:val="none"/>
+          <w:shd w:fill="FFFF00" w:val="clear"/>
+        </w:rPr>
+      </w:pPr>
+      <w:r>
+        <w:rPr>
+          <w:shd w:fill="FFFF00" w:val="clear"/>
+        </w:rPr>
+      </w:r>
+    </w:p>
+    <w:p>
+      <w:pPr>
+        <w:pStyle w:val="PreformattedText"/>
+        <w:bidi w:val="0"/>
+        <w:jc w:val="left"/>
+        <w:rPr>
+          <w:highlight w:val="none"/>
+          <w:shd w:fill="FFFF00" w:val="clear"/>
+        </w:rPr>
+      </w:pPr>
+      <w:r>
+        <w:rPr>
+          <w:shd w:fill="FFFF00" w:val="clear"/>
+        </w:rPr>
+      </w:r>
+    </w:p>
+    <w:p>
+      <w:pPr>
+        <w:pStyle w:val="PreformattedText"/>
+        <w:bidi w:val="0"/>
+        <w:jc w:val="left"/>
+        <w:rPr>
+          <w:highlight w:val="none"/>
+          <w:shd w:fill="FFFF00" w:val="clear"/>
+        </w:rPr>
+      </w:pPr>
+      <w:r>
+        <w:rPr>
+          <w:shd w:fill="FFFF00" w:val="clear"/>
+        </w:rPr>
+      </w:r>
+    </w:p>
+    <w:p>
+      <w:pPr>
+        <w:pStyle w:val="PreformattedText"/>
+        <w:bidi w:val="0"/>
+        <w:jc w:val="left"/>
+        <w:rPr>
+          <w:highlight w:val="none"/>
+          <w:shd w:fill="FFFF00" w:val="clear"/>
+        </w:rPr>
+      </w:pPr>
+      <w:r>
+        <w:rPr>
+          <w:shd w:fill="FFFF00" w:val="clear"/>
+        </w:rPr>
+      </w:r>
+    </w:p>
+    <w:p>
+      <w:pPr>
+        <w:pStyle w:val="PreformattedText"/>
+        <w:bidi w:val="0"/>
+        <w:jc w:val="left"/>
+        <w:rPr>
+          <w:highlight w:val="none"/>
+          <w:shd w:fill="FFFF00" w:val="clear"/>
+        </w:rPr>
+      </w:pPr>
+      <w:r>
+        <w:rPr>
+          <w:shd w:fill="FFFF00" w:val="clear"/>
+        </w:rPr>
       </w:r>
       <w:r>
         <w:br w:type="page"/>
@@ -4686,42 +4854,33 @@
         </w:rPr>
       </w:pPr>
       <w:r>
-        <w:rPr/>
-      </w:r>
-    </w:p>
-    <w:p>
-      <w:pPr>
-        <w:pStyle w:val="PreformattedText"/>
-        <w:bidi w:val="0"/>
-        <w:jc w:val="left"/>
-        <w:rPr>
-          <w:highlight w:val="none"/>
-          <w:shd w:fill="FFFF00" w:val="clear"/>
-        </w:rPr>
-      </w:pPr>
-      <w:r>
-        <w:rPr/>
-      </w:r>
-    </w:p>
-    <w:p>
-      <w:pPr>
-        <w:pStyle w:val="PreformattedText"/>
-        <w:bidi w:val="0"/>
-        <w:jc w:val="left"/>
-        <w:rPr>
-          <w:highlight w:val="none"/>
-          <w:shd w:fill="FFFF00" w:val="clear"/>
-        </w:rPr>
-      </w:pPr>
-      <w:r>
+        <w:rPr>
+          <w:shd w:fill="FFFF00" w:val="clear"/>
+        </w:rPr>
+      </w:r>
+    </w:p>
+    <w:p>
+      <w:pPr>
+        <w:pStyle w:val="PreformattedText"/>
+        <w:bidi w:val="0"/>
+        <w:jc w:val="left"/>
+        <w:rPr>
+          <w:highlight w:val="none"/>
+          <w:shd w:fill="FFFF00" w:val="clear"/>
+        </w:rPr>
+      </w:pPr>
+      <w:r>
+        <w:rPr>
+          <w:shd w:fill="FFFF00" w:val="clear"/>
+        </w:rPr>
         <w:drawing>
           <wp:anchor behindDoc="0" distT="0" distB="0" distL="0" distR="0" simplePos="0" locked="0" layoutInCell="0" allowOverlap="1" relativeHeight="27">
             <wp:simplePos x="0" y="0"/>
             <wp:positionH relativeFrom="column">
-              <wp:align>center</wp:align>
+              <wp:posOffset>28575</wp:posOffset>
             </wp:positionH>
             <wp:positionV relativeFrom="paragraph">
-              <wp:posOffset>635</wp:posOffset>
+              <wp:posOffset>78105</wp:posOffset>
             </wp:positionV>
             <wp:extent cx="6120130" cy="3807460"/>
             <wp:effectExtent l="0" t="0" r="0" b="0"/>
@@ -4759,14 +4918,27 @@
             </a:graphic>
           </wp:anchor>
         </w:drawing>
+      </w:r>
+    </w:p>
+    <w:p>
+      <w:pPr>
+        <w:pStyle w:val="PreformattedText"/>
+        <w:bidi w:val="0"/>
+        <w:jc w:val="left"/>
+        <w:rPr>
+          <w:highlight w:val="none"/>
+          <w:shd w:fill="FFFF00" w:val="clear"/>
+        </w:rPr>
+      </w:pPr>
+      <w:r>
         <w:drawing>
           <wp:anchor behindDoc="0" distT="0" distB="0" distL="0" distR="0" simplePos="0" locked="0" layoutInCell="0" allowOverlap="1" relativeHeight="28">
             <wp:simplePos x="0" y="0"/>
             <wp:positionH relativeFrom="column">
-              <wp:posOffset>0</wp:posOffset>
+              <wp:posOffset>-133350</wp:posOffset>
             </wp:positionH>
             <wp:positionV relativeFrom="paragraph">
-              <wp:posOffset>3875405</wp:posOffset>
+              <wp:posOffset>4618355</wp:posOffset>
             </wp:positionV>
             <wp:extent cx="6120130" cy="3660775"/>
             <wp:effectExtent l="0" t="0" r="0" b="0"/>
@@ -4821,7 +4993,6 @@
         </w:rPr>
       </w:pPr>
       <w:r>
-        <w:rPr/>
         <w:drawing>
           <wp:anchor behindDoc="0" distT="0" distB="0" distL="0" distR="0" simplePos="0" locked="0" layoutInCell="0" allowOverlap="1" relativeHeight="29">
             <wp:simplePos x="0" y="0"/>
@@ -4961,6 +5132,1435 @@
       <w:r>
         <w:rPr/>
         <w:tab/>
+      </w:r>
+    </w:p>
+    <w:p>
+      <w:pPr>
+        <w:pStyle w:val="PreformattedText"/>
+        <w:bidi w:val="0"/>
+        <w:jc w:val="left"/>
+        <w:rPr>
+          <w:highlight w:val="none"/>
+          <w:shd w:fill="FFFF00" w:val="clear"/>
+        </w:rPr>
+      </w:pPr>
+      <w:r>
+        <w:drawing>
+          <wp:anchor behindDoc="0" distT="0" distB="0" distL="0" distR="0" simplePos="0" locked="0" layoutInCell="0" allowOverlap="1" relativeHeight="32">
+            <wp:simplePos x="0" y="0"/>
+            <wp:positionH relativeFrom="column">
+              <wp:align>center</wp:align>
+            </wp:positionH>
+            <wp:positionV relativeFrom="paragraph">
+              <wp:posOffset>635</wp:posOffset>
+            </wp:positionV>
+            <wp:extent cx="6120130" cy="1189355"/>
+            <wp:effectExtent l="0" t="0" r="0" b="0"/>
+            <wp:wrapSquare wrapText="largest"/>
+            <wp:docPr id="31" name="Image31" descr=""/>
+            <wp:cNvGraphicFramePr>
+              <a:graphicFrameLocks xmlns:a="http://schemas.openxmlformats.org/drawingml/2006/main" noChangeAspect="1"/>
+            </wp:cNvGraphicFramePr>
+            <a:graphic xmlns:a="http://schemas.openxmlformats.org/drawingml/2006/main">
+              <a:graphicData uri="http://schemas.openxmlformats.org/drawingml/2006/picture">
+                <pic:pic xmlns:pic="http://schemas.openxmlformats.org/drawingml/2006/picture">
+                  <pic:nvPicPr>
+                    <pic:cNvPr id="31" name="Image31" descr=""/>
+                    <pic:cNvPicPr>
+                      <a:picLocks noChangeAspect="1" noChangeArrowheads="1"/>
+                    </pic:cNvPicPr>
+                  </pic:nvPicPr>
+                  <pic:blipFill>
+                    <a:blip r:embed="rId32"/>
+                    <a:stretch>
+                      <a:fillRect/>
+                    </a:stretch>
+                  </pic:blipFill>
+                  <pic:spPr bwMode="auto">
+                    <a:xfrm>
+                      <a:off x="0" y="0"/>
+                      <a:ext cx="6120130" cy="1189355"/>
+                    </a:xfrm>
+                    <a:prstGeom prst="rect">
+                      <a:avLst/>
+                    </a:prstGeom>
+                  </pic:spPr>
+                </pic:pic>
+              </a:graphicData>
+            </a:graphic>
+          </wp:anchor>
+        </w:drawing>
+        <w:drawing>
+          <wp:anchor behindDoc="0" distT="0" distB="0" distL="0" distR="0" simplePos="0" locked="0" layoutInCell="0" allowOverlap="1" relativeHeight="33">
+            <wp:simplePos x="0" y="0"/>
+            <wp:positionH relativeFrom="column">
+              <wp:posOffset>0</wp:posOffset>
+            </wp:positionH>
+            <wp:positionV relativeFrom="paragraph">
+              <wp:posOffset>1789430</wp:posOffset>
+            </wp:positionV>
+            <wp:extent cx="6120130" cy="3435985"/>
+            <wp:effectExtent l="0" t="0" r="0" b="0"/>
+            <wp:wrapSquare wrapText="largest"/>
+            <wp:docPr id="32" name="Image32" descr=""/>
+            <wp:cNvGraphicFramePr>
+              <a:graphicFrameLocks xmlns:a="http://schemas.openxmlformats.org/drawingml/2006/main" noChangeAspect="1"/>
+            </wp:cNvGraphicFramePr>
+            <a:graphic xmlns:a="http://schemas.openxmlformats.org/drawingml/2006/main">
+              <a:graphicData uri="http://schemas.openxmlformats.org/drawingml/2006/picture">
+                <pic:pic xmlns:pic="http://schemas.openxmlformats.org/drawingml/2006/picture">
+                  <pic:nvPicPr>
+                    <pic:cNvPr id="32" name="Image32" descr=""/>
+                    <pic:cNvPicPr>
+                      <a:picLocks noChangeAspect="1" noChangeArrowheads="1"/>
+                    </pic:cNvPicPr>
+                  </pic:nvPicPr>
+                  <pic:blipFill>
+                    <a:blip r:embed="rId33"/>
+                    <a:stretch>
+                      <a:fillRect/>
+                    </a:stretch>
+                  </pic:blipFill>
+                  <pic:spPr bwMode="auto">
+                    <a:xfrm>
+                      <a:off x="0" y="0"/>
+                      <a:ext cx="6120130" cy="3435985"/>
+                    </a:xfrm>
+                    <a:prstGeom prst="rect">
+                      <a:avLst/>
+                    </a:prstGeom>
+                  </pic:spPr>
+                </pic:pic>
+              </a:graphicData>
+            </a:graphic>
+          </wp:anchor>
+        </w:drawing>
+      </w:r>
+      <w:r>
+        <w:rPr/>
+        <w:t xml:space="preserve"> </w:t>
+      </w:r>
+    </w:p>
+    <w:p>
+      <w:pPr>
+        <w:pStyle w:val="PreformattedText"/>
+        <w:bidi w:val="0"/>
+        <w:jc w:val="left"/>
+        <w:rPr>
+          <w:highlight w:val="none"/>
+          <w:shd w:fill="FFFF00" w:val="clear"/>
+        </w:rPr>
+      </w:pPr>
+      <w:r>
+        <w:rPr>
+          <w:shd w:fill="FFFF00" w:val="clear"/>
+        </w:rPr>
+      </w:r>
+    </w:p>
+    <w:p>
+      <w:pPr>
+        <w:pStyle w:val="PreformattedText"/>
+        <w:bidi w:val="0"/>
+        <w:jc w:val="left"/>
+        <w:rPr>
+          <w:highlight w:val="none"/>
+          <w:shd w:fill="FFFF00" w:val="clear"/>
+        </w:rPr>
+      </w:pPr>
+      <w:r>
+        <w:rPr>
+          <w:shd w:fill="FFFF00" w:val="clear"/>
+        </w:rPr>
+      </w:r>
+    </w:p>
+    <w:p>
+      <w:pPr>
+        <w:pStyle w:val="PreformattedText"/>
+        <w:bidi w:val="0"/>
+        <w:jc w:val="left"/>
+        <w:rPr>
+          <w:highlight w:val="none"/>
+          <w:shd w:fill="FFFF00" w:val="clear"/>
+        </w:rPr>
+      </w:pPr>
+      <w:r>
+        <w:rPr>
+          <w:shd w:fill="FFFF00" w:val="clear"/>
+        </w:rPr>
+      </w:r>
+    </w:p>
+    <w:p>
+      <w:pPr>
+        <w:pStyle w:val="PreformattedText"/>
+        <w:bidi w:val="0"/>
+        <w:jc w:val="left"/>
+        <w:rPr>
+          <w:highlight w:val="none"/>
+          <w:shd w:fill="FFFF00" w:val="clear"/>
+        </w:rPr>
+      </w:pPr>
+      <w:r>
+        <w:drawing>
+          <wp:anchor behindDoc="0" distT="0" distB="0" distL="0" distR="0" simplePos="0" locked="0" layoutInCell="0" allowOverlap="1" relativeHeight="34">
+            <wp:simplePos x="0" y="0"/>
+            <wp:positionH relativeFrom="column">
+              <wp:align>center</wp:align>
+            </wp:positionH>
+            <wp:positionV relativeFrom="paragraph">
+              <wp:posOffset>635</wp:posOffset>
+            </wp:positionV>
+            <wp:extent cx="6120130" cy="3833495"/>
+            <wp:effectExtent l="0" t="0" r="0" b="0"/>
+            <wp:wrapSquare wrapText="largest"/>
+            <wp:docPr id="33" name="Image33" descr=""/>
+            <wp:cNvGraphicFramePr>
+              <a:graphicFrameLocks xmlns:a="http://schemas.openxmlformats.org/drawingml/2006/main" noChangeAspect="1"/>
+            </wp:cNvGraphicFramePr>
+            <a:graphic xmlns:a="http://schemas.openxmlformats.org/drawingml/2006/main">
+              <a:graphicData uri="http://schemas.openxmlformats.org/drawingml/2006/picture">
+                <pic:pic xmlns:pic="http://schemas.openxmlformats.org/drawingml/2006/picture">
+                  <pic:nvPicPr>
+                    <pic:cNvPr id="33" name="Image33" descr=""/>
+                    <pic:cNvPicPr>
+                      <a:picLocks noChangeAspect="1" noChangeArrowheads="1"/>
+                    </pic:cNvPicPr>
+                  </pic:nvPicPr>
+                  <pic:blipFill>
+                    <a:blip r:embed="rId34"/>
+                    <a:stretch>
+                      <a:fillRect/>
+                    </a:stretch>
+                  </pic:blipFill>
+                  <pic:spPr bwMode="auto">
+                    <a:xfrm>
+                      <a:off x="0" y="0"/>
+                      <a:ext cx="6120130" cy="3833495"/>
+                    </a:xfrm>
+                    <a:prstGeom prst="rect">
+                      <a:avLst/>
+                    </a:prstGeom>
+                  </pic:spPr>
+                </pic:pic>
+              </a:graphicData>
+            </a:graphic>
+          </wp:anchor>
+        </w:drawing>
+      </w:r>
+      <w:r>
+        <w:rPr/>
+        <w:t xml:space="preserve"> </w:t>
+      </w:r>
+    </w:p>
+    <w:p>
+      <w:pPr>
+        <w:pStyle w:val="PreformattedText"/>
+        <w:bidi w:val="0"/>
+        <w:jc w:val="left"/>
+        <w:rPr>
+          <w:highlight w:val="none"/>
+          <w:shd w:fill="FFFF00" w:val="clear"/>
+        </w:rPr>
+      </w:pPr>
+      <w:r>
+        <w:rPr>
+          <w:shd w:fill="FFFF00" w:val="clear"/>
+        </w:rPr>
+      </w:r>
+    </w:p>
+    <w:p>
+      <w:pPr>
+        <w:pStyle w:val="PreformattedText"/>
+        <w:bidi w:val="0"/>
+        <w:jc w:val="left"/>
+        <w:rPr>
+          <w:highlight w:val="none"/>
+          <w:shd w:fill="FFFF00" w:val="clear"/>
+        </w:rPr>
+      </w:pPr>
+      <w:r>
+        <w:rPr>
+          <w:shd w:fill="FFFF00" w:val="clear"/>
+        </w:rPr>
+      </w:r>
+    </w:p>
+    <w:p>
+      <w:pPr>
+        <w:pStyle w:val="PreformattedText"/>
+        <w:bidi w:val="0"/>
+        <w:jc w:val="left"/>
+        <w:rPr>
+          <w:highlight w:val="none"/>
+          <w:shd w:fill="FFFF00" w:val="clear"/>
+        </w:rPr>
+      </w:pPr>
+      <w:r>
+        <w:rPr>
+          <w:shd w:fill="FFFF00" w:val="clear"/>
+        </w:rPr>
+      </w:r>
+    </w:p>
+    <w:p>
+      <w:pPr>
+        <w:pStyle w:val="PreformattedText"/>
+        <w:bidi w:val="0"/>
+        <w:jc w:val="left"/>
+        <w:rPr>
+          <w:highlight w:val="none"/>
+          <w:shd w:fill="FFFF00" w:val="clear"/>
+        </w:rPr>
+      </w:pPr>
+      <w:r>
+        <w:rPr>
+          <w:shd w:fill="FFFF00" w:val="clear"/>
+        </w:rPr>
+      </w:r>
+    </w:p>
+    <w:p>
+      <w:pPr>
+        <w:pStyle w:val="PreformattedText"/>
+        <w:bidi w:val="0"/>
+        <w:jc w:val="left"/>
+        <w:rPr>
+          <w:highlight w:val="none"/>
+          <w:shd w:fill="FFFF00" w:val="clear"/>
+        </w:rPr>
+      </w:pPr>
+      <w:r>
+        <w:rPr>
+          <w:shd w:fill="FFFF00" w:val="clear"/>
+        </w:rPr>
+      </w:r>
+    </w:p>
+    <w:p>
+      <w:pPr>
+        <w:pStyle w:val="PreformattedText"/>
+        <w:bidi w:val="0"/>
+        <w:jc w:val="left"/>
+        <w:rPr>
+          <w:highlight w:val="none"/>
+          <w:shd w:fill="FFFF00" w:val="clear"/>
+        </w:rPr>
+      </w:pPr>
+      <w:r>
+        <w:rPr>
+          <w:shd w:fill="FFFF00" w:val="clear"/>
+        </w:rPr>
+        <w:drawing>
+          <wp:anchor behindDoc="0" distT="0" distB="0" distL="0" distR="0" simplePos="0" locked="0" layoutInCell="0" allowOverlap="1" relativeHeight="35">
+            <wp:simplePos x="0" y="0"/>
+            <wp:positionH relativeFrom="column">
+              <wp:posOffset>9525</wp:posOffset>
+            </wp:positionH>
+            <wp:positionV relativeFrom="paragraph">
+              <wp:posOffset>2654300</wp:posOffset>
+            </wp:positionV>
+            <wp:extent cx="6120130" cy="2542540"/>
+            <wp:effectExtent l="0" t="0" r="0" b="0"/>
+            <wp:wrapSquare wrapText="largest"/>
+            <wp:docPr id="34" name="Image35" descr=""/>
+            <wp:cNvGraphicFramePr>
+              <a:graphicFrameLocks xmlns:a="http://schemas.openxmlformats.org/drawingml/2006/main" noChangeAspect="1"/>
+            </wp:cNvGraphicFramePr>
+            <a:graphic xmlns:a="http://schemas.openxmlformats.org/drawingml/2006/main">
+              <a:graphicData uri="http://schemas.openxmlformats.org/drawingml/2006/picture">
+                <pic:pic xmlns:pic="http://schemas.openxmlformats.org/drawingml/2006/picture">
+                  <pic:nvPicPr>
+                    <pic:cNvPr id="34" name="Image35" descr=""/>
+                    <pic:cNvPicPr>
+                      <a:picLocks noChangeAspect="1" noChangeArrowheads="1"/>
+                    </pic:cNvPicPr>
+                  </pic:nvPicPr>
+                  <pic:blipFill>
+                    <a:blip r:embed="rId35"/>
+                    <a:stretch>
+                      <a:fillRect/>
+                    </a:stretch>
+                  </pic:blipFill>
+                  <pic:spPr bwMode="auto">
+                    <a:xfrm>
+                      <a:off x="0" y="0"/>
+                      <a:ext cx="6120130" cy="2542540"/>
+                    </a:xfrm>
+                    <a:prstGeom prst="rect">
+                      <a:avLst/>
+                    </a:prstGeom>
+                  </pic:spPr>
+                </pic:pic>
+              </a:graphicData>
+            </a:graphic>
+          </wp:anchor>
+        </w:drawing>
+      </w:r>
+    </w:p>
+    <w:p>
+      <w:pPr>
+        <w:pStyle w:val="PreformattedText"/>
+        <w:bidi w:val="0"/>
+        <w:jc w:val="left"/>
+        <w:rPr>
+          <w:highlight w:val="none"/>
+          <w:shd w:fill="FFFF00" w:val="clear"/>
+        </w:rPr>
+      </w:pPr>
+      <w:r>
+        <w:rPr>
+          <w:shd w:fill="FFFF00" w:val="clear"/>
+        </w:rPr>
+      </w:r>
+    </w:p>
+    <w:p>
+      <w:pPr>
+        <w:pStyle w:val="PreformattedText"/>
+        <w:bidi w:val="0"/>
+        <w:jc w:val="left"/>
+        <w:rPr>
+          <w:highlight w:val="none"/>
+          <w:shd w:fill="FFFF00" w:val="clear"/>
+        </w:rPr>
+      </w:pPr>
+      <w:r>
+        <w:rPr>
+          <w:shd w:fill="FFFF00" w:val="clear"/>
+        </w:rPr>
+      </w:r>
+    </w:p>
+    <w:p>
+      <w:pPr>
+        <w:pStyle w:val="PreformattedText"/>
+        <w:bidi w:val="0"/>
+        <w:jc w:val="left"/>
+        <w:rPr>
+          <w:highlight w:val="none"/>
+          <w:shd w:fill="FFFF00" w:val="clear"/>
+        </w:rPr>
+      </w:pPr>
+      <w:r>
+        <w:rPr>
+          <w:shd w:fill="FFFF00" w:val="clear"/>
+        </w:rPr>
+      </w:r>
+    </w:p>
+    <w:p>
+      <w:pPr>
+        <w:pStyle w:val="PreformattedText"/>
+        <w:bidi w:val="0"/>
+        <w:jc w:val="left"/>
+        <w:rPr>
+          <w:highlight w:val="none"/>
+          <w:shd w:fill="FFFF00" w:val="clear"/>
+        </w:rPr>
+      </w:pPr>
+      <w:r>
+        <w:rPr>
+          <w:shd w:fill="FFFF00" w:val="clear"/>
+        </w:rPr>
+      </w:r>
+    </w:p>
+    <w:p>
+      <w:pPr>
+        <w:pStyle w:val="PreformattedText"/>
+        <w:bidi w:val="0"/>
+        <w:jc w:val="left"/>
+        <w:rPr>
+          <w:highlight w:val="none"/>
+          <w:shd w:fill="FFFF00" w:val="clear"/>
+        </w:rPr>
+      </w:pPr>
+      <w:r>
+        <w:rPr>
+          <w:shd w:fill="FFFF00" w:val="clear"/>
+        </w:rPr>
+      </w:r>
+    </w:p>
+    <w:p>
+      <w:pPr>
+        <w:pStyle w:val="PreformattedText"/>
+        <w:bidi w:val="0"/>
+        <w:jc w:val="left"/>
+        <w:rPr>
+          <w:highlight w:val="none"/>
+          <w:shd w:fill="FFFF00" w:val="clear"/>
+        </w:rPr>
+      </w:pPr>
+      <w:r>
+        <w:rPr>
+          <w:shd w:fill="FFFF00" w:val="clear"/>
+        </w:rPr>
+      </w:r>
+    </w:p>
+    <w:p>
+      <w:pPr>
+        <w:pStyle w:val="PreformattedText"/>
+        <w:bidi w:val="0"/>
+        <w:jc w:val="left"/>
+        <w:rPr>
+          <w:highlight w:val="none"/>
+          <w:shd w:fill="FFFF00" w:val="clear"/>
+        </w:rPr>
+      </w:pPr>
+      <w:r>
+        <w:rPr>
+          <w:shd w:fill="FFFF00" w:val="clear"/>
+        </w:rPr>
+      </w:r>
+    </w:p>
+    <w:p>
+      <w:pPr>
+        <w:pStyle w:val="PreformattedText"/>
+        <w:bidi w:val="0"/>
+        <w:jc w:val="left"/>
+        <w:rPr>
+          <w:highlight w:val="none"/>
+          <w:shd w:fill="FFFF00" w:val="clear"/>
+        </w:rPr>
+      </w:pPr>
+      <w:r>
+        <w:rPr>
+          <w:shd w:fill="FFFF00" w:val="clear"/>
+        </w:rPr>
+      </w:r>
+    </w:p>
+    <w:p>
+      <w:pPr>
+        <w:pStyle w:val="PreformattedText"/>
+        <w:bidi w:val="0"/>
+        <w:jc w:val="left"/>
+        <w:rPr>
+          <w:highlight w:val="none"/>
+          <w:shd w:fill="FFFF00" w:val="clear"/>
+        </w:rPr>
+      </w:pPr>
+      <w:r>
+        <w:rPr>
+          <w:shd w:fill="FFFF00" w:val="clear"/>
+        </w:rPr>
+      </w:r>
+    </w:p>
+    <w:p>
+      <w:pPr>
+        <w:pStyle w:val="PreformattedText"/>
+        <w:bidi w:val="0"/>
+        <w:jc w:val="left"/>
+        <w:rPr>
+          <w:highlight w:val="none"/>
+          <w:shd w:fill="FFFF00" w:val="clear"/>
+        </w:rPr>
+      </w:pPr>
+      <w:r>
+        <w:rPr>
+          <w:shd w:fill="FFFF00" w:val="clear"/>
+        </w:rPr>
+      </w:r>
+    </w:p>
+    <w:p>
+      <w:pPr>
+        <w:pStyle w:val="PreformattedText"/>
+        <w:bidi w:val="0"/>
+        <w:jc w:val="left"/>
+        <w:rPr>
+          <w:highlight w:val="none"/>
+          <w:shd w:fill="FFFF00" w:val="clear"/>
+        </w:rPr>
+      </w:pPr>
+      <w:r>
+        <w:rPr>
+          <w:shd w:fill="FFFF00" w:val="clear"/>
+        </w:rPr>
+      </w:r>
+    </w:p>
+    <w:p>
+      <w:pPr>
+        <w:pStyle w:val="PreformattedText"/>
+        <w:bidi w:val="0"/>
+        <w:jc w:val="left"/>
+        <w:rPr>
+          <w:highlight w:val="none"/>
+          <w:shd w:fill="FFFF00" w:val="clear"/>
+        </w:rPr>
+      </w:pPr>
+      <w:r>
+        <w:rPr>
+          <w:shd w:fill="FFFF00" w:val="clear"/>
+        </w:rPr>
+      </w:r>
+    </w:p>
+    <w:p>
+      <w:pPr>
+        <w:pStyle w:val="PreformattedText"/>
+        <w:bidi w:val="0"/>
+        <w:jc w:val="left"/>
+        <w:rPr>
+          <w:highlight w:val="none"/>
+          <w:shd w:fill="FFFF00" w:val="clear"/>
+        </w:rPr>
+      </w:pPr>
+      <w:r>
+        <w:rPr>
+          <w:shd w:fill="FFFF00" w:val="clear"/>
+        </w:rPr>
+      </w:r>
+    </w:p>
+    <w:p>
+      <w:pPr>
+        <w:pStyle w:val="PreformattedText"/>
+        <w:bidi w:val="0"/>
+        <w:jc w:val="left"/>
+        <w:rPr>
+          <w:highlight w:val="none"/>
+          <w:shd w:fill="FFFF00" w:val="clear"/>
+        </w:rPr>
+      </w:pPr>
+      <w:r>
+        <w:drawing>
+          <wp:anchor behindDoc="0" distT="0" distB="0" distL="0" distR="0" simplePos="0" locked="0" layoutInCell="0" allowOverlap="1" relativeHeight="36">
+            <wp:simplePos x="0" y="0"/>
+            <wp:positionH relativeFrom="column">
+              <wp:posOffset>-95250</wp:posOffset>
+            </wp:positionH>
+            <wp:positionV relativeFrom="paragraph">
+              <wp:posOffset>635</wp:posOffset>
+            </wp:positionV>
+            <wp:extent cx="6120130" cy="4037330"/>
+            <wp:effectExtent l="0" t="0" r="0" b="0"/>
+            <wp:wrapSquare wrapText="largest"/>
+            <wp:docPr id="35" name="Image36" descr=""/>
+            <wp:cNvGraphicFramePr>
+              <a:graphicFrameLocks xmlns:a="http://schemas.openxmlformats.org/drawingml/2006/main" noChangeAspect="1"/>
+            </wp:cNvGraphicFramePr>
+            <a:graphic xmlns:a="http://schemas.openxmlformats.org/drawingml/2006/main">
+              <a:graphicData uri="http://schemas.openxmlformats.org/drawingml/2006/picture">
+                <pic:pic xmlns:pic="http://schemas.openxmlformats.org/drawingml/2006/picture">
+                  <pic:nvPicPr>
+                    <pic:cNvPr id="35" name="Image36" descr=""/>
+                    <pic:cNvPicPr>
+                      <a:picLocks noChangeAspect="1" noChangeArrowheads="1"/>
+                    </pic:cNvPicPr>
+                  </pic:nvPicPr>
+                  <pic:blipFill>
+                    <a:blip r:embed="rId36"/>
+                    <a:stretch>
+                      <a:fillRect/>
+                    </a:stretch>
+                  </pic:blipFill>
+                  <pic:spPr bwMode="auto">
+                    <a:xfrm>
+                      <a:off x="0" y="0"/>
+                      <a:ext cx="6120130" cy="4037330"/>
+                    </a:xfrm>
+                    <a:prstGeom prst="rect">
+                      <a:avLst/>
+                    </a:prstGeom>
+                  </pic:spPr>
+                </pic:pic>
+              </a:graphicData>
+            </a:graphic>
+          </wp:anchor>
+        </w:drawing>
+        <w:drawing>
+          <wp:anchor behindDoc="0" distT="0" distB="0" distL="0" distR="0" simplePos="0" locked="0" layoutInCell="0" allowOverlap="1" relativeHeight="37">
+            <wp:simplePos x="0" y="0"/>
+            <wp:positionH relativeFrom="column">
+              <wp:posOffset>-76200</wp:posOffset>
+            </wp:positionH>
+            <wp:positionV relativeFrom="paragraph">
+              <wp:posOffset>4362450</wp:posOffset>
+            </wp:positionV>
+            <wp:extent cx="6120130" cy="2081530"/>
+            <wp:effectExtent l="0" t="0" r="0" b="0"/>
+            <wp:wrapSquare wrapText="largest"/>
+            <wp:docPr id="36" name="Image34" descr=""/>
+            <wp:cNvGraphicFramePr>
+              <a:graphicFrameLocks xmlns:a="http://schemas.openxmlformats.org/drawingml/2006/main" noChangeAspect="1"/>
+            </wp:cNvGraphicFramePr>
+            <a:graphic xmlns:a="http://schemas.openxmlformats.org/drawingml/2006/main">
+              <a:graphicData uri="http://schemas.openxmlformats.org/drawingml/2006/picture">
+                <pic:pic xmlns:pic="http://schemas.openxmlformats.org/drawingml/2006/picture">
+                  <pic:nvPicPr>
+                    <pic:cNvPr id="36" name="Image34" descr=""/>
+                    <pic:cNvPicPr>
+                      <a:picLocks noChangeAspect="1" noChangeArrowheads="1"/>
+                    </pic:cNvPicPr>
+                  </pic:nvPicPr>
+                  <pic:blipFill>
+                    <a:blip r:embed="rId37"/>
+                    <a:stretch>
+                      <a:fillRect/>
+                    </a:stretch>
+                  </pic:blipFill>
+                  <pic:spPr bwMode="auto">
+                    <a:xfrm>
+                      <a:off x="0" y="0"/>
+                      <a:ext cx="6120130" cy="2081530"/>
+                    </a:xfrm>
+                    <a:prstGeom prst="rect">
+                      <a:avLst/>
+                    </a:prstGeom>
+                  </pic:spPr>
+                </pic:pic>
+              </a:graphicData>
+            </a:graphic>
+          </wp:anchor>
+        </w:drawing>
+      </w:r>
+      <w:r>
+        <w:rPr/>
+        <w:t xml:space="preserve"> </w:t>
+      </w:r>
+    </w:p>
+    <w:p>
+      <w:pPr>
+        <w:pStyle w:val="PreformattedText"/>
+        <w:bidi w:val="0"/>
+        <w:jc w:val="left"/>
+        <w:rPr>
+          <w:highlight w:val="none"/>
+          <w:shd w:fill="FFFF00" w:val="clear"/>
+        </w:rPr>
+      </w:pPr>
+      <w:r>
+        <w:rPr/>
+        <w:t xml:space="preserve"> </w:t>
+      </w:r>
+    </w:p>
+    <w:p>
+      <w:pPr>
+        <w:pStyle w:val="PreformattedText"/>
+        <w:bidi w:val="0"/>
+        <w:jc w:val="left"/>
+        <w:rPr>
+          <w:highlight w:val="none"/>
+          <w:shd w:fill="FFFF00" w:val="clear"/>
+        </w:rPr>
+      </w:pPr>
+      <w:r>
+        <w:rPr>
+          <w:shd w:fill="FFFF00" w:val="clear"/>
+        </w:rPr>
+      </w:r>
+    </w:p>
+    <w:p>
+      <w:pPr>
+        <w:pStyle w:val="PreformattedText"/>
+        <w:bidi w:val="0"/>
+        <w:jc w:val="left"/>
+        <w:rPr>
+          <w:highlight w:val="none"/>
+          <w:shd w:fill="FFFF00" w:val="clear"/>
+        </w:rPr>
+      </w:pPr>
+      <w:r>
+        <w:rPr>
+          <w:shd w:fill="FFFF00" w:val="clear"/>
+        </w:rPr>
+      </w:r>
+    </w:p>
+    <w:p>
+      <w:pPr>
+        <w:pStyle w:val="PreformattedText"/>
+        <w:bidi w:val="0"/>
+        <w:jc w:val="left"/>
+        <w:rPr>
+          <w:highlight w:val="none"/>
+          <w:shd w:fill="FFFF00" w:val="clear"/>
+        </w:rPr>
+      </w:pPr>
+      <w:r>
+        <w:rPr>
+          <w:shd w:fill="FFFF00" w:val="clear"/>
+        </w:rPr>
+      </w:r>
+    </w:p>
+    <w:p>
+      <w:pPr>
+        <w:pStyle w:val="PreformattedText"/>
+        <w:bidi w:val="0"/>
+        <w:jc w:val="left"/>
+        <w:rPr>
+          <w:highlight w:val="none"/>
+          <w:shd w:fill="FFFF00" w:val="clear"/>
+        </w:rPr>
+      </w:pPr>
+      <w:r>
+        <w:rPr>
+          <w:shd w:fill="FFFF00" w:val="clear"/>
+        </w:rPr>
+      </w:r>
+      <w:r>
+        <w:br w:type="page"/>
+      </w:r>
+    </w:p>
+    <w:p>
+      <w:pPr>
+        <w:pStyle w:val="PreformattedText"/>
+        <w:bidi w:val="0"/>
+        <w:jc w:val="left"/>
+        <w:rPr/>
+      </w:pPr>
+      <w:r>
+        <w:drawing>
+          <wp:anchor behindDoc="0" distT="0" distB="0" distL="0" distR="0" simplePos="0" locked="0" layoutInCell="0" allowOverlap="1" relativeHeight="38">
+            <wp:simplePos x="0" y="0"/>
+            <wp:positionH relativeFrom="column">
+              <wp:posOffset>133350</wp:posOffset>
+            </wp:positionH>
+            <wp:positionV relativeFrom="paragraph">
+              <wp:posOffset>82550</wp:posOffset>
+            </wp:positionV>
+            <wp:extent cx="6120130" cy="3825875"/>
+            <wp:effectExtent l="0" t="0" r="0" b="0"/>
+            <wp:wrapSquare wrapText="largest"/>
+            <wp:docPr id="37" name="Image37" descr=""/>
+            <wp:cNvGraphicFramePr>
+              <a:graphicFrameLocks xmlns:a="http://schemas.openxmlformats.org/drawingml/2006/main" noChangeAspect="1"/>
+            </wp:cNvGraphicFramePr>
+            <a:graphic xmlns:a="http://schemas.openxmlformats.org/drawingml/2006/main">
+              <a:graphicData uri="http://schemas.openxmlformats.org/drawingml/2006/picture">
+                <pic:pic xmlns:pic="http://schemas.openxmlformats.org/drawingml/2006/picture">
+                  <pic:nvPicPr>
+                    <pic:cNvPr id="37" name="Image37" descr=""/>
+                    <pic:cNvPicPr>
+                      <a:picLocks noChangeAspect="1" noChangeArrowheads="1"/>
+                    </pic:cNvPicPr>
+                  </pic:nvPicPr>
+                  <pic:blipFill>
+                    <a:blip r:embed="rId38"/>
+                    <a:stretch>
+                      <a:fillRect/>
+                    </a:stretch>
+                  </pic:blipFill>
+                  <pic:spPr bwMode="auto">
+                    <a:xfrm>
+                      <a:off x="0" y="0"/>
+                      <a:ext cx="6120130" cy="3825875"/>
+                    </a:xfrm>
+                    <a:prstGeom prst="rect">
+                      <a:avLst/>
+                    </a:prstGeom>
+                  </pic:spPr>
+                </pic:pic>
+              </a:graphicData>
+            </a:graphic>
+          </wp:anchor>
+        </w:drawing>
+      </w:r>
+      <w:r>
+        <w:rPr/>
+        <w:t xml:space="preserve"> </w:t>
+      </w:r>
+    </w:p>
+    <w:p>
+      <w:pPr>
+        <w:pStyle w:val="PreformattedText"/>
+        <w:bidi w:val="0"/>
+        <w:jc w:val="left"/>
+        <w:rPr/>
+      </w:pPr>
+      <w:r>
+        <w:drawing>
+          <wp:anchor behindDoc="0" distT="0" distB="0" distL="0" distR="0" simplePos="0" locked="0" layoutInCell="0" allowOverlap="1" relativeHeight="39">
+            <wp:simplePos x="0" y="0"/>
+            <wp:positionH relativeFrom="column">
+              <wp:posOffset>142875</wp:posOffset>
+            </wp:positionH>
+            <wp:positionV relativeFrom="paragraph">
+              <wp:posOffset>635</wp:posOffset>
+            </wp:positionV>
+            <wp:extent cx="6120130" cy="3390900"/>
+            <wp:effectExtent l="0" t="0" r="0" b="0"/>
+            <wp:wrapSquare wrapText="largest"/>
+            <wp:docPr id="38" name="Image38" descr=""/>
+            <wp:cNvGraphicFramePr>
+              <a:graphicFrameLocks xmlns:a="http://schemas.openxmlformats.org/drawingml/2006/main" noChangeAspect="1"/>
+            </wp:cNvGraphicFramePr>
+            <a:graphic xmlns:a="http://schemas.openxmlformats.org/drawingml/2006/main">
+              <a:graphicData uri="http://schemas.openxmlformats.org/drawingml/2006/picture">
+                <pic:pic xmlns:pic="http://schemas.openxmlformats.org/drawingml/2006/picture">
+                  <pic:nvPicPr>
+                    <pic:cNvPr id="38" name="Image38" descr=""/>
+                    <pic:cNvPicPr>
+                      <a:picLocks noChangeAspect="1" noChangeArrowheads="1"/>
+                    </pic:cNvPicPr>
+                  </pic:nvPicPr>
+                  <pic:blipFill>
+                    <a:blip r:embed="rId39"/>
+                    <a:stretch>
+                      <a:fillRect/>
+                    </a:stretch>
+                  </pic:blipFill>
+                  <pic:spPr bwMode="auto">
+                    <a:xfrm>
+                      <a:off x="0" y="0"/>
+                      <a:ext cx="6120130" cy="3390900"/>
+                    </a:xfrm>
+                    <a:prstGeom prst="rect">
+                      <a:avLst/>
+                    </a:prstGeom>
+                  </pic:spPr>
+                </pic:pic>
+              </a:graphicData>
+            </a:graphic>
+          </wp:anchor>
+        </w:drawing>
+      </w:r>
+      <w:r>
+        <w:rPr/>
+        <w:t xml:space="preserve"> </w:t>
+      </w:r>
+    </w:p>
+    <w:p>
+      <w:pPr>
+        <w:pStyle w:val="PreformattedText"/>
+        <w:bidi w:val="0"/>
+        <w:jc w:val="left"/>
+        <w:rPr/>
+      </w:pPr>
+      <w:r>
+        <w:rPr/>
+      </w:r>
+    </w:p>
+    <w:p>
+      <w:pPr>
+        <w:pStyle w:val="PreformattedText"/>
+        <w:bidi w:val="0"/>
+        <w:jc w:val="left"/>
+        <w:rPr/>
+      </w:pPr>
+      <w:r>
+        <w:rPr/>
+      </w:r>
+    </w:p>
+    <w:p>
+      <w:pPr>
+        <w:pStyle w:val="PreformattedText"/>
+        <w:bidi w:val="0"/>
+        <w:jc w:val="left"/>
+        <w:rPr/>
+      </w:pPr>
+      <w:r>
+        <w:drawing>
+          <wp:anchor behindDoc="0" distT="0" distB="0" distL="0" distR="0" simplePos="0" locked="0" layoutInCell="0" allowOverlap="1" relativeHeight="40">
+            <wp:simplePos x="0" y="0"/>
+            <wp:positionH relativeFrom="column">
+              <wp:align>center</wp:align>
+            </wp:positionH>
+            <wp:positionV relativeFrom="paragraph">
+              <wp:posOffset>635</wp:posOffset>
+            </wp:positionV>
+            <wp:extent cx="6120130" cy="4217670"/>
+            <wp:effectExtent l="0" t="0" r="0" b="0"/>
+            <wp:wrapSquare wrapText="largest"/>
+            <wp:docPr id="39" name="Image39" descr=""/>
+            <wp:cNvGraphicFramePr>
+              <a:graphicFrameLocks xmlns:a="http://schemas.openxmlformats.org/drawingml/2006/main" noChangeAspect="1"/>
+            </wp:cNvGraphicFramePr>
+            <a:graphic xmlns:a="http://schemas.openxmlformats.org/drawingml/2006/main">
+              <a:graphicData uri="http://schemas.openxmlformats.org/drawingml/2006/picture">
+                <pic:pic xmlns:pic="http://schemas.openxmlformats.org/drawingml/2006/picture">
+                  <pic:nvPicPr>
+                    <pic:cNvPr id="39" name="Image39" descr=""/>
+                    <pic:cNvPicPr>
+                      <a:picLocks noChangeAspect="1" noChangeArrowheads="1"/>
+                    </pic:cNvPicPr>
+                  </pic:nvPicPr>
+                  <pic:blipFill>
+                    <a:blip r:embed="rId40"/>
+                    <a:stretch>
+                      <a:fillRect/>
+                    </a:stretch>
+                  </pic:blipFill>
+                  <pic:spPr bwMode="auto">
+                    <a:xfrm>
+                      <a:off x="0" y="0"/>
+                      <a:ext cx="6120130" cy="4217670"/>
+                    </a:xfrm>
+                    <a:prstGeom prst="rect">
+                      <a:avLst/>
+                    </a:prstGeom>
+                  </pic:spPr>
+                </pic:pic>
+              </a:graphicData>
+            </a:graphic>
+          </wp:anchor>
+        </w:drawing>
+      </w:r>
+      <w:r>
+        <w:rPr/>
+        <w:t xml:space="preserve"> </w:t>
+      </w:r>
+    </w:p>
+    <w:p>
+      <w:pPr>
+        <w:pStyle w:val="PreformattedText"/>
+        <w:bidi w:val="0"/>
+        <w:jc w:val="left"/>
+        <w:rPr/>
+      </w:pPr>
+      <w:r>
+        <w:rPr/>
+      </w:r>
+      <w:r>
+        <w:br w:type="page"/>
+      </w:r>
+    </w:p>
+    <w:p>
+      <w:pPr>
+        <w:pStyle w:val="PreformattedText"/>
+        <w:bidi w:val="0"/>
+        <w:jc w:val="left"/>
+        <w:rPr/>
+      </w:pPr>
+      <w:r>
+        <w:drawing>
+          <wp:anchor behindDoc="0" distT="0" distB="0" distL="0" distR="0" simplePos="0" locked="0" layoutInCell="0" allowOverlap="1" relativeHeight="41">
+            <wp:simplePos x="0" y="0"/>
+            <wp:positionH relativeFrom="column">
+              <wp:align>center</wp:align>
+            </wp:positionH>
+            <wp:positionV relativeFrom="paragraph">
+              <wp:posOffset>635</wp:posOffset>
+            </wp:positionV>
+            <wp:extent cx="6120130" cy="5065395"/>
+            <wp:effectExtent l="0" t="0" r="0" b="0"/>
+            <wp:wrapSquare wrapText="largest"/>
+            <wp:docPr id="40" name="Image40" descr=""/>
+            <wp:cNvGraphicFramePr>
+              <a:graphicFrameLocks xmlns:a="http://schemas.openxmlformats.org/drawingml/2006/main" noChangeAspect="1"/>
+            </wp:cNvGraphicFramePr>
+            <a:graphic xmlns:a="http://schemas.openxmlformats.org/drawingml/2006/main">
+              <a:graphicData uri="http://schemas.openxmlformats.org/drawingml/2006/picture">
+                <pic:pic xmlns:pic="http://schemas.openxmlformats.org/drawingml/2006/picture">
+                  <pic:nvPicPr>
+                    <pic:cNvPr id="40" name="Image40" descr=""/>
+                    <pic:cNvPicPr>
+                      <a:picLocks noChangeAspect="1" noChangeArrowheads="1"/>
+                    </pic:cNvPicPr>
+                  </pic:nvPicPr>
+                  <pic:blipFill>
+                    <a:blip r:embed="rId41"/>
+                    <a:stretch>
+                      <a:fillRect/>
+                    </a:stretch>
+                  </pic:blipFill>
+                  <pic:spPr bwMode="auto">
+                    <a:xfrm>
+                      <a:off x="0" y="0"/>
+                      <a:ext cx="6120130" cy="5065395"/>
+                    </a:xfrm>
+                    <a:prstGeom prst="rect">
+                      <a:avLst/>
+                    </a:prstGeom>
+                  </pic:spPr>
+                </pic:pic>
+              </a:graphicData>
+            </a:graphic>
+          </wp:anchor>
+        </w:drawing>
+      </w:r>
+      <w:r>
+        <w:rPr/>
+        <w:t xml:space="preserve"> </w:t>
+      </w:r>
+    </w:p>
+    <w:p>
+      <w:pPr>
+        <w:pStyle w:val="PreformattedText"/>
+        <w:bidi w:val="0"/>
+        <w:jc w:val="left"/>
+        <w:rPr/>
+      </w:pPr>
+      <w:r>
+        <w:rPr/>
+      </w:r>
+      <w:r>
+        <w:br w:type="page"/>
+      </w:r>
+    </w:p>
+    <w:p>
+      <w:pPr>
+        <w:pStyle w:val="PreformattedText"/>
+        <w:bidi w:val="0"/>
+        <w:jc w:val="left"/>
+        <w:rPr/>
+      </w:pPr>
+      <w:r>
+        <w:drawing>
+          <wp:anchor behindDoc="0" distT="0" distB="0" distL="0" distR="0" simplePos="0" locked="0" layoutInCell="0" allowOverlap="1" relativeHeight="42">
+            <wp:simplePos x="0" y="0"/>
+            <wp:positionH relativeFrom="column">
+              <wp:posOffset>0</wp:posOffset>
+            </wp:positionH>
+            <wp:positionV relativeFrom="paragraph">
+              <wp:posOffset>2505075</wp:posOffset>
+            </wp:positionV>
+            <wp:extent cx="6120130" cy="3231515"/>
+            <wp:effectExtent l="0" t="0" r="0" b="0"/>
+            <wp:wrapSquare wrapText="largest"/>
+            <wp:docPr id="41" name="Image41" descr=""/>
+            <wp:cNvGraphicFramePr>
+              <a:graphicFrameLocks xmlns:a="http://schemas.openxmlformats.org/drawingml/2006/main" noChangeAspect="1"/>
+            </wp:cNvGraphicFramePr>
+            <a:graphic xmlns:a="http://schemas.openxmlformats.org/drawingml/2006/main">
+              <a:graphicData uri="http://schemas.openxmlformats.org/drawingml/2006/picture">
+                <pic:pic xmlns:pic="http://schemas.openxmlformats.org/drawingml/2006/picture">
+                  <pic:nvPicPr>
+                    <pic:cNvPr id="41" name="Image41" descr=""/>
+                    <pic:cNvPicPr>
+                      <a:picLocks noChangeAspect="1" noChangeArrowheads="1"/>
+                    </pic:cNvPicPr>
+                  </pic:nvPicPr>
+                  <pic:blipFill>
+                    <a:blip r:embed="rId42"/>
+                    <a:stretch>
+                      <a:fillRect/>
+                    </a:stretch>
+                  </pic:blipFill>
+                  <pic:spPr bwMode="auto">
+                    <a:xfrm>
+                      <a:off x="0" y="0"/>
+                      <a:ext cx="6120130" cy="3231515"/>
+                    </a:xfrm>
+                    <a:prstGeom prst="rect">
+                      <a:avLst/>
+                    </a:prstGeom>
+                  </pic:spPr>
+                </pic:pic>
+              </a:graphicData>
+            </a:graphic>
+          </wp:anchor>
+        </w:drawing>
+        <w:drawing>
+          <wp:anchor behindDoc="0" distT="0" distB="0" distL="0" distR="0" simplePos="0" locked="0" layoutInCell="0" allowOverlap="1" relativeHeight="43">
+            <wp:simplePos x="0" y="0"/>
+            <wp:positionH relativeFrom="column">
+              <wp:align>center</wp:align>
+            </wp:positionH>
+            <wp:positionV relativeFrom="paragraph">
+              <wp:posOffset>635</wp:posOffset>
+            </wp:positionV>
+            <wp:extent cx="6120130" cy="2085340"/>
+            <wp:effectExtent l="0" t="0" r="0" b="0"/>
+            <wp:wrapSquare wrapText="largest"/>
+            <wp:docPr id="42" name="Image42" descr=""/>
+            <wp:cNvGraphicFramePr>
+              <a:graphicFrameLocks xmlns:a="http://schemas.openxmlformats.org/drawingml/2006/main" noChangeAspect="1"/>
+            </wp:cNvGraphicFramePr>
+            <a:graphic xmlns:a="http://schemas.openxmlformats.org/drawingml/2006/main">
+              <a:graphicData uri="http://schemas.openxmlformats.org/drawingml/2006/picture">
+                <pic:pic xmlns:pic="http://schemas.openxmlformats.org/drawingml/2006/picture">
+                  <pic:nvPicPr>
+                    <pic:cNvPr id="42" name="Image42" descr=""/>
+                    <pic:cNvPicPr>
+                      <a:picLocks noChangeAspect="1" noChangeArrowheads="1"/>
+                    </pic:cNvPicPr>
+                  </pic:nvPicPr>
+                  <pic:blipFill>
+                    <a:blip r:embed="rId43"/>
+                    <a:stretch>
+                      <a:fillRect/>
+                    </a:stretch>
+                  </pic:blipFill>
+                  <pic:spPr bwMode="auto">
+                    <a:xfrm>
+                      <a:off x="0" y="0"/>
+                      <a:ext cx="6120130" cy="2085340"/>
+                    </a:xfrm>
+                    <a:prstGeom prst="rect">
+                      <a:avLst/>
+                    </a:prstGeom>
+                  </pic:spPr>
+                </pic:pic>
+              </a:graphicData>
+            </a:graphic>
+          </wp:anchor>
+        </w:drawing>
+      </w:r>
+      <w:r>
+        <w:rPr/>
+        <w:t xml:space="preserve"> </w:t>
+      </w:r>
+    </w:p>
+    <w:p>
+      <w:pPr>
+        <w:pStyle w:val="PreformattedText"/>
+        <w:bidi w:val="0"/>
+        <w:jc w:val="left"/>
+        <w:rPr/>
+      </w:pPr>
+      <w:r>
+        <w:rPr/>
+      </w:r>
+    </w:p>
+    <w:p>
+      <w:pPr>
+        <w:pStyle w:val="PreformattedText"/>
+        <w:bidi w:val="0"/>
+        <w:jc w:val="left"/>
+        <w:rPr/>
+      </w:pPr>
+      <w:r>
+        <w:rPr/>
+      </w:r>
+    </w:p>
+    <w:p>
+      <w:pPr>
+        <w:pStyle w:val="PreformattedText"/>
+        <w:bidi w:val="0"/>
+        <w:jc w:val="left"/>
+        <w:rPr/>
+      </w:pPr>
+      <w:r>
+        <w:rPr/>
+      </w:r>
+    </w:p>
+    <w:p>
+      <w:pPr>
+        <w:pStyle w:val="PreformattedText"/>
+        <w:bidi w:val="0"/>
+        <w:jc w:val="left"/>
+        <w:rPr/>
+      </w:pPr>
+      <w:r>
+        <w:rPr/>
+      </w:r>
+    </w:p>
+    <w:p>
+      <w:pPr>
+        <w:pStyle w:val="PreformattedText"/>
+        <w:bidi w:val="0"/>
+        <w:jc w:val="left"/>
+        <w:rPr/>
+      </w:pPr>
+      <w:r>
+        <w:rPr/>
+      </w:r>
+    </w:p>
+    <w:p>
+      <w:pPr>
+        <w:pStyle w:val="PreformattedText"/>
+        <w:bidi w:val="0"/>
+        <w:jc w:val="left"/>
+        <w:rPr/>
+      </w:pPr>
+      <w:r>
+        <w:rPr/>
+      </w:r>
+    </w:p>
+    <w:p>
+      <w:pPr>
+        <w:pStyle w:val="PreformattedText"/>
+        <w:bidi w:val="0"/>
+        <w:jc w:val="left"/>
+        <w:rPr/>
+      </w:pPr>
+      <w:r>
+        <w:drawing>
+          <wp:anchor behindDoc="0" distT="0" distB="0" distL="0" distR="0" simplePos="0" locked="0" layoutInCell="0" allowOverlap="1" relativeHeight="44">
+            <wp:simplePos x="0" y="0"/>
+            <wp:positionH relativeFrom="column">
+              <wp:align>center</wp:align>
+            </wp:positionH>
+            <wp:positionV relativeFrom="paragraph">
+              <wp:posOffset>635</wp:posOffset>
+            </wp:positionV>
+            <wp:extent cx="6120130" cy="5486400"/>
+            <wp:effectExtent l="0" t="0" r="0" b="0"/>
+            <wp:wrapSquare wrapText="largest"/>
+            <wp:docPr id="43" name="Image43" descr=""/>
+            <wp:cNvGraphicFramePr>
+              <a:graphicFrameLocks xmlns:a="http://schemas.openxmlformats.org/drawingml/2006/main" noChangeAspect="1"/>
+            </wp:cNvGraphicFramePr>
+            <a:graphic xmlns:a="http://schemas.openxmlformats.org/drawingml/2006/main">
+              <a:graphicData uri="http://schemas.openxmlformats.org/drawingml/2006/picture">
+                <pic:pic xmlns:pic="http://schemas.openxmlformats.org/drawingml/2006/picture">
+                  <pic:nvPicPr>
+                    <pic:cNvPr id="43" name="Image43" descr=""/>
+                    <pic:cNvPicPr>
+                      <a:picLocks noChangeAspect="1" noChangeArrowheads="1"/>
+                    </pic:cNvPicPr>
+                  </pic:nvPicPr>
+                  <pic:blipFill>
+                    <a:blip r:embed="rId44"/>
+                    <a:stretch>
+                      <a:fillRect/>
+                    </a:stretch>
+                  </pic:blipFill>
+                  <pic:spPr bwMode="auto">
+                    <a:xfrm>
+                      <a:off x="0" y="0"/>
+                      <a:ext cx="6120130" cy="5486400"/>
+                    </a:xfrm>
+                    <a:prstGeom prst="rect">
+                      <a:avLst/>
+                    </a:prstGeom>
+                  </pic:spPr>
+                </pic:pic>
+              </a:graphicData>
+            </a:graphic>
+          </wp:anchor>
+        </w:drawing>
+      </w:r>
+      <w:r>
+        <w:rPr/>
+        <w:t xml:space="preserve"> </w:t>
+      </w:r>
+    </w:p>
+    <w:p>
+      <w:pPr>
+        <w:pStyle w:val="PreformattedText"/>
+        <w:bidi w:val="0"/>
+        <w:jc w:val="left"/>
+        <w:rPr/>
+      </w:pPr>
+      <w:r>
+        <w:drawing>
+          <wp:anchor behindDoc="0" distT="0" distB="0" distL="0" distR="0" simplePos="0" locked="0" layoutInCell="0" allowOverlap="1" relativeHeight="45">
+            <wp:simplePos x="0" y="0"/>
+            <wp:positionH relativeFrom="column">
+              <wp:posOffset>66675</wp:posOffset>
+            </wp:positionH>
+            <wp:positionV relativeFrom="paragraph">
+              <wp:posOffset>676275</wp:posOffset>
+            </wp:positionV>
+            <wp:extent cx="6120130" cy="2810510"/>
+            <wp:effectExtent l="0" t="0" r="0" b="0"/>
+            <wp:wrapSquare wrapText="largest"/>
+            <wp:docPr id="44" name="Image44" descr=""/>
+            <wp:cNvGraphicFramePr>
+              <a:graphicFrameLocks xmlns:a="http://schemas.openxmlformats.org/drawingml/2006/main" noChangeAspect="1"/>
+            </wp:cNvGraphicFramePr>
+            <a:graphic xmlns:a="http://schemas.openxmlformats.org/drawingml/2006/main">
+              <a:graphicData uri="http://schemas.openxmlformats.org/drawingml/2006/picture">
+                <pic:pic xmlns:pic="http://schemas.openxmlformats.org/drawingml/2006/picture">
+                  <pic:nvPicPr>
+                    <pic:cNvPr id="44" name="Image44" descr=""/>
+                    <pic:cNvPicPr>
+                      <a:picLocks noChangeAspect="1" noChangeArrowheads="1"/>
+                    </pic:cNvPicPr>
+                  </pic:nvPicPr>
+                  <pic:blipFill>
+                    <a:blip r:embed="rId45"/>
+                    <a:stretch>
+                      <a:fillRect/>
+                    </a:stretch>
+                  </pic:blipFill>
+                  <pic:spPr bwMode="auto">
+                    <a:xfrm>
+                      <a:off x="0" y="0"/>
+                      <a:ext cx="6120130" cy="2810510"/>
+                    </a:xfrm>
+                    <a:prstGeom prst="rect">
+                      <a:avLst/>
+                    </a:prstGeom>
+                  </pic:spPr>
+                </pic:pic>
+              </a:graphicData>
+            </a:graphic>
+          </wp:anchor>
+        </w:drawing>
+      </w:r>
+      <w:r>
+        <w:rPr/>
+        <w:t xml:space="preserve"> </w:t>
+      </w:r>
+    </w:p>
+    <w:p>
+      <w:pPr>
+        <w:pStyle w:val="PreformattedText"/>
+        <w:bidi w:val="0"/>
+        <w:jc w:val="left"/>
+        <w:rPr/>
+      </w:pPr>
+      <w:r>
+        <w:rPr/>
+      </w:r>
+    </w:p>
+    <w:p>
+      <w:pPr>
+        <w:pStyle w:val="PreformattedText"/>
+        <w:bidi w:val="0"/>
+        <w:jc w:val="left"/>
+        <w:rPr/>
+      </w:pPr>
+      <w:r>
+        <w:rPr/>
+      </w:r>
+    </w:p>
+    <w:p>
+      <w:pPr>
+        <w:pStyle w:val="PreformattedText"/>
+        <w:bidi w:val="0"/>
+        <w:jc w:val="left"/>
+        <w:rPr/>
+      </w:pPr>
+      <w:r>
+        <w:rPr/>
+      </w:r>
+    </w:p>
+    <w:p>
+      <w:pPr>
+        <w:pStyle w:val="PreformattedText"/>
+        <w:bidi w:val="0"/>
+        <w:jc w:val="left"/>
+        <w:rPr/>
+      </w:pPr>
+      <w:r>
+        <w:rPr/>
+      </w:r>
+    </w:p>
+    <w:p>
+      <w:pPr>
+        <w:pStyle w:val="PreformattedText"/>
+        <w:bidi w:val="0"/>
+        <w:jc w:val="left"/>
+        <w:rPr/>
+      </w:pPr>
+      <w:r>
+        <w:rPr/>
+        <w:drawing>
+          <wp:anchor behindDoc="0" distT="0" distB="0" distL="0" distR="0" simplePos="0" locked="0" layoutInCell="0" allowOverlap="1" relativeHeight="46">
+            <wp:simplePos x="0" y="0"/>
+            <wp:positionH relativeFrom="column">
+              <wp:align>center</wp:align>
+            </wp:positionH>
+            <wp:positionV relativeFrom="paragraph">
+              <wp:posOffset>635</wp:posOffset>
+            </wp:positionV>
+            <wp:extent cx="6120130" cy="3319780"/>
+            <wp:effectExtent l="0" t="0" r="0" b="0"/>
+            <wp:wrapSquare wrapText="largest"/>
+            <wp:docPr id="45" name="Image45" descr=""/>
+            <wp:cNvGraphicFramePr>
+              <a:graphicFrameLocks xmlns:a="http://schemas.openxmlformats.org/drawingml/2006/main" noChangeAspect="1"/>
+            </wp:cNvGraphicFramePr>
+            <a:graphic xmlns:a="http://schemas.openxmlformats.org/drawingml/2006/main">
+              <a:graphicData uri="http://schemas.openxmlformats.org/drawingml/2006/picture">
+                <pic:pic xmlns:pic="http://schemas.openxmlformats.org/drawingml/2006/picture">
+                  <pic:nvPicPr>
+                    <pic:cNvPr id="45" name="Image45" descr=""/>
+                    <pic:cNvPicPr>
+                      <a:picLocks noChangeAspect="1" noChangeArrowheads="1"/>
+                    </pic:cNvPicPr>
+                  </pic:nvPicPr>
+                  <pic:blipFill>
+                    <a:blip r:embed="rId46"/>
+                    <a:stretch>
+                      <a:fillRect/>
+                    </a:stretch>
+                  </pic:blipFill>
+                  <pic:spPr bwMode="auto">
+                    <a:xfrm>
+                      <a:off x="0" y="0"/>
+                      <a:ext cx="6120130" cy="3319780"/>
+                    </a:xfrm>
+                    <a:prstGeom prst="rect">
+                      <a:avLst/>
+                    </a:prstGeom>
+                  </pic:spPr>
+                </pic:pic>
+              </a:graphicData>
+            </a:graphic>
+          </wp:anchor>
+        </w:drawing>
       </w:r>
     </w:p>
     <w:sectPr>

</xml_diff>

<commit_message>
Activities and intents complite
</commit_message>
<xml_diff>
--- a/AndroidKotlin.docx
+++ b/AndroidKotlin.docx
@@ -6515,7 +6515,6 @@
         <w:rPr/>
       </w:pPr>
       <w:r>
-        <w:rPr/>
         <w:drawing>
           <wp:anchor behindDoc="0" distT="0" distB="0" distL="0" distR="0" simplePos="0" locked="0" layoutInCell="0" allowOverlap="1" relativeHeight="46">
             <wp:simplePos x="0" y="0"/>
@@ -6551,6 +6550,504 @@
                     <a:xfrm>
                       <a:off x="0" y="0"/>
                       <a:ext cx="6120130" cy="3319780"/>
+                    </a:xfrm>
+                    <a:prstGeom prst="rect">
+                      <a:avLst/>
+                    </a:prstGeom>
+                  </pic:spPr>
+                </pic:pic>
+              </a:graphicData>
+            </a:graphic>
+          </wp:anchor>
+        </w:drawing>
+      </w:r>
+      <w:r>
+        <w:rPr/>
+        <w:t xml:space="preserve"> </w:t>
+      </w:r>
+    </w:p>
+    <w:p>
+      <w:pPr>
+        <w:pStyle w:val="PreformattedText"/>
+        <w:bidi w:val="0"/>
+        <w:jc w:val="left"/>
+        <w:rPr/>
+      </w:pPr>
+      <w:r>
+        <w:rPr/>
+        <w:drawing>
+          <wp:anchor behindDoc="0" distT="0" distB="0" distL="0" distR="0" simplePos="0" locked="0" layoutInCell="0" allowOverlap="1" relativeHeight="48">
+            <wp:simplePos x="0" y="0"/>
+            <wp:positionH relativeFrom="column">
+              <wp:posOffset>656590</wp:posOffset>
+            </wp:positionH>
+            <wp:positionV relativeFrom="paragraph">
+              <wp:posOffset>635</wp:posOffset>
+            </wp:positionV>
+            <wp:extent cx="5131435" cy="5131435"/>
+            <wp:effectExtent l="0" t="0" r="0" b="0"/>
+            <wp:wrapSquare wrapText="largest"/>
+            <wp:docPr id="46" name="Image47" descr=""/>
+            <wp:cNvGraphicFramePr>
+              <a:graphicFrameLocks xmlns:a="http://schemas.openxmlformats.org/drawingml/2006/main" noChangeAspect="1"/>
+            </wp:cNvGraphicFramePr>
+            <a:graphic xmlns:a="http://schemas.openxmlformats.org/drawingml/2006/main">
+              <a:graphicData uri="http://schemas.openxmlformats.org/drawingml/2006/picture">
+                <pic:pic xmlns:pic="http://schemas.openxmlformats.org/drawingml/2006/picture">
+                  <pic:nvPicPr>
+                    <pic:cNvPr id="46" name="Image47" descr=""/>
+                    <pic:cNvPicPr>
+                      <a:picLocks noChangeAspect="1" noChangeArrowheads="1"/>
+                    </pic:cNvPicPr>
+                  </pic:nvPicPr>
+                  <pic:blipFill>
+                    <a:blip r:embed="rId47"/>
+                    <a:stretch>
+                      <a:fillRect/>
+                    </a:stretch>
+                  </pic:blipFill>
+                  <pic:spPr bwMode="auto">
+                    <a:xfrm>
+                      <a:off x="0" y="0"/>
+                      <a:ext cx="5131435" cy="5131435"/>
+                    </a:xfrm>
+                    <a:prstGeom prst="rect">
+                      <a:avLst/>
+                    </a:prstGeom>
+                  </pic:spPr>
+                </pic:pic>
+              </a:graphicData>
+            </a:graphic>
+          </wp:anchor>
+        </w:drawing>
+      </w:r>
+      <w:r>
+        <w:br w:type="page"/>
+      </w:r>
+    </w:p>
+    <w:p>
+      <w:pPr>
+        <w:pStyle w:val="PreformattedText"/>
+        <w:bidi w:val="0"/>
+        <w:jc w:val="left"/>
+        <w:rPr/>
+      </w:pPr>
+      <w:r>
+        <w:drawing>
+          <wp:anchor behindDoc="0" distT="0" distB="0" distL="0" distR="0" simplePos="0" locked="0" layoutInCell="0" allowOverlap="1" relativeHeight="47">
+            <wp:simplePos x="0" y="0"/>
+            <wp:positionH relativeFrom="column">
+              <wp:posOffset>0</wp:posOffset>
+            </wp:positionH>
+            <wp:positionV relativeFrom="paragraph">
+              <wp:posOffset>17145</wp:posOffset>
+            </wp:positionV>
+            <wp:extent cx="6120130" cy="5445125"/>
+            <wp:effectExtent l="0" t="0" r="0" b="0"/>
+            <wp:wrapSquare wrapText="largest"/>
+            <wp:docPr id="47" name="Image46" descr=""/>
+            <wp:cNvGraphicFramePr>
+              <a:graphicFrameLocks xmlns:a="http://schemas.openxmlformats.org/drawingml/2006/main" noChangeAspect="1"/>
+            </wp:cNvGraphicFramePr>
+            <a:graphic xmlns:a="http://schemas.openxmlformats.org/drawingml/2006/main">
+              <a:graphicData uri="http://schemas.openxmlformats.org/drawingml/2006/picture">
+                <pic:pic xmlns:pic="http://schemas.openxmlformats.org/drawingml/2006/picture">
+                  <pic:nvPicPr>
+                    <pic:cNvPr id="47" name="Image46" descr=""/>
+                    <pic:cNvPicPr>
+                      <a:picLocks noChangeAspect="1" noChangeArrowheads="1"/>
+                    </pic:cNvPicPr>
+                  </pic:nvPicPr>
+                  <pic:blipFill>
+                    <a:blip r:embed="rId48"/>
+                    <a:stretch>
+                      <a:fillRect/>
+                    </a:stretch>
+                  </pic:blipFill>
+                  <pic:spPr bwMode="auto">
+                    <a:xfrm>
+                      <a:off x="0" y="0"/>
+                      <a:ext cx="6120130" cy="5445125"/>
+                    </a:xfrm>
+                    <a:prstGeom prst="rect">
+                      <a:avLst/>
+                    </a:prstGeom>
+                  </pic:spPr>
+                </pic:pic>
+              </a:graphicData>
+            </a:graphic>
+          </wp:anchor>
+        </w:drawing>
+      </w:r>
+      <w:r>
+        <w:rPr/>
+        <w:t xml:space="preserve"> </w:t>
+      </w:r>
+    </w:p>
+    <w:p>
+      <w:pPr>
+        <w:pStyle w:val="PreformattedText"/>
+        <w:bidi w:val="0"/>
+        <w:jc w:val="left"/>
+        <w:rPr/>
+      </w:pPr>
+      <w:r>
+        <w:drawing>
+          <wp:anchor behindDoc="0" distT="0" distB="0" distL="0" distR="0" simplePos="0" locked="0" layoutInCell="0" allowOverlap="1" relativeHeight="49">
+            <wp:simplePos x="0" y="0"/>
+            <wp:positionH relativeFrom="column">
+              <wp:align>center</wp:align>
+            </wp:positionH>
+            <wp:positionV relativeFrom="paragraph">
+              <wp:posOffset>635</wp:posOffset>
+            </wp:positionV>
+            <wp:extent cx="6120130" cy="4862830"/>
+            <wp:effectExtent l="0" t="0" r="0" b="0"/>
+            <wp:wrapSquare wrapText="largest"/>
+            <wp:docPr id="48" name="Image48" descr=""/>
+            <wp:cNvGraphicFramePr>
+              <a:graphicFrameLocks xmlns:a="http://schemas.openxmlformats.org/drawingml/2006/main" noChangeAspect="1"/>
+            </wp:cNvGraphicFramePr>
+            <a:graphic xmlns:a="http://schemas.openxmlformats.org/drawingml/2006/main">
+              <a:graphicData uri="http://schemas.openxmlformats.org/drawingml/2006/picture">
+                <pic:pic xmlns:pic="http://schemas.openxmlformats.org/drawingml/2006/picture">
+                  <pic:nvPicPr>
+                    <pic:cNvPr id="48" name="Image48" descr=""/>
+                    <pic:cNvPicPr>
+                      <a:picLocks noChangeAspect="1" noChangeArrowheads="1"/>
+                    </pic:cNvPicPr>
+                  </pic:nvPicPr>
+                  <pic:blipFill>
+                    <a:blip r:embed="rId49"/>
+                    <a:stretch>
+                      <a:fillRect/>
+                    </a:stretch>
+                  </pic:blipFill>
+                  <pic:spPr bwMode="auto">
+                    <a:xfrm>
+                      <a:off x="0" y="0"/>
+                      <a:ext cx="6120130" cy="4862830"/>
+                    </a:xfrm>
+                    <a:prstGeom prst="rect">
+                      <a:avLst/>
+                    </a:prstGeom>
+                  </pic:spPr>
+                </pic:pic>
+              </a:graphicData>
+            </a:graphic>
+          </wp:anchor>
+        </w:drawing>
+      </w:r>
+      <w:r>
+        <w:rPr/>
+        <w:t xml:space="preserve"> </w:t>
+      </w:r>
+    </w:p>
+    <w:p>
+      <w:pPr>
+        <w:pStyle w:val="PreformattedText"/>
+        <w:bidi w:val="0"/>
+        <w:jc w:val="left"/>
+        <w:rPr/>
+      </w:pPr>
+      <w:r>
+        <w:drawing>
+          <wp:anchor behindDoc="0" distT="0" distB="0" distL="0" distR="0" simplePos="0" locked="0" layoutInCell="0" allowOverlap="1" relativeHeight="50">
+            <wp:simplePos x="0" y="0"/>
+            <wp:positionH relativeFrom="column">
+              <wp:align>center</wp:align>
+            </wp:positionH>
+            <wp:positionV relativeFrom="paragraph">
+              <wp:posOffset>635</wp:posOffset>
+            </wp:positionV>
+            <wp:extent cx="6120130" cy="4830445"/>
+            <wp:effectExtent l="0" t="0" r="0" b="0"/>
+            <wp:wrapSquare wrapText="largest"/>
+            <wp:docPr id="49" name="Image49" descr=""/>
+            <wp:cNvGraphicFramePr>
+              <a:graphicFrameLocks xmlns:a="http://schemas.openxmlformats.org/drawingml/2006/main" noChangeAspect="1"/>
+            </wp:cNvGraphicFramePr>
+            <a:graphic xmlns:a="http://schemas.openxmlformats.org/drawingml/2006/main">
+              <a:graphicData uri="http://schemas.openxmlformats.org/drawingml/2006/picture">
+                <pic:pic xmlns:pic="http://schemas.openxmlformats.org/drawingml/2006/picture">
+                  <pic:nvPicPr>
+                    <pic:cNvPr id="49" name="Image49" descr=""/>
+                    <pic:cNvPicPr>
+                      <a:picLocks noChangeAspect="1" noChangeArrowheads="1"/>
+                    </pic:cNvPicPr>
+                  </pic:nvPicPr>
+                  <pic:blipFill>
+                    <a:blip r:embed="rId50"/>
+                    <a:stretch>
+                      <a:fillRect/>
+                    </a:stretch>
+                  </pic:blipFill>
+                  <pic:spPr bwMode="auto">
+                    <a:xfrm>
+                      <a:off x="0" y="0"/>
+                      <a:ext cx="6120130" cy="4830445"/>
+                    </a:xfrm>
+                    <a:prstGeom prst="rect">
+                      <a:avLst/>
+                    </a:prstGeom>
+                  </pic:spPr>
+                </pic:pic>
+              </a:graphicData>
+            </a:graphic>
+          </wp:anchor>
+        </w:drawing>
+      </w:r>
+      <w:r>
+        <w:rPr/>
+        <w:t xml:space="preserve"> </w:t>
+      </w:r>
+    </w:p>
+    <w:p>
+      <w:pPr>
+        <w:pStyle w:val="PreformattedText"/>
+        <w:bidi w:val="0"/>
+        <w:jc w:val="left"/>
+        <w:rPr/>
+      </w:pPr>
+      <w:r>
+        <w:drawing>
+          <wp:anchor behindDoc="0" distT="0" distB="0" distL="0" distR="0" simplePos="0" locked="0" layoutInCell="0" allowOverlap="1" relativeHeight="51">
+            <wp:simplePos x="0" y="0"/>
+            <wp:positionH relativeFrom="column">
+              <wp:align>center</wp:align>
+            </wp:positionH>
+            <wp:positionV relativeFrom="paragraph">
+              <wp:posOffset>635</wp:posOffset>
+            </wp:positionV>
+            <wp:extent cx="6120130" cy="3719830"/>
+            <wp:effectExtent l="0" t="0" r="0" b="0"/>
+            <wp:wrapSquare wrapText="largest"/>
+            <wp:docPr id="50" name="Image50" descr=""/>
+            <wp:cNvGraphicFramePr>
+              <a:graphicFrameLocks xmlns:a="http://schemas.openxmlformats.org/drawingml/2006/main" noChangeAspect="1"/>
+            </wp:cNvGraphicFramePr>
+            <a:graphic xmlns:a="http://schemas.openxmlformats.org/drawingml/2006/main">
+              <a:graphicData uri="http://schemas.openxmlformats.org/drawingml/2006/picture">
+                <pic:pic xmlns:pic="http://schemas.openxmlformats.org/drawingml/2006/picture">
+                  <pic:nvPicPr>
+                    <pic:cNvPr id="50" name="Image50" descr=""/>
+                    <pic:cNvPicPr>
+                      <a:picLocks noChangeAspect="1" noChangeArrowheads="1"/>
+                    </pic:cNvPicPr>
+                  </pic:nvPicPr>
+                  <pic:blipFill>
+                    <a:blip r:embed="rId51"/>
+                    <a:stretch>
+                      <a:fillRect/>
+                    </a:stretch>
+                  </pic:blipFill>
+                  <pic:spPr bwMode="auto">
+                    <a:xfrm>
+                      <a:off x="0" y="0"/>
+                      <a:ext cx="6120130" cy="3719830"/>
+                    </a:xfrm>
+                    <a:prstGeom prst="rect">
+                      <a:avLst/>
+                    </a:prstGeom>
+                  </pic:spPr>
+                </pic:pic>
+              </a:graphicData>
+            </a:graphic>
+          </wp:anchor>
+        </w:drawing>
+      </w:r>
+      <w:r>
+        <w:rPr/>
+        <w:t xml:space="preserve"> </w:t>
+      </w:r>
+    </w:p>
+    <w:p>
+      <w:pPr>
+        <w:pStyle w:val="PreformattedText"/>
+        <w:bidi w:val="0"/>
+        <w:jc w:val="left"/>
+        <w:rPr/>
+      </w:pPr>
+      <w:r>
+        <w:rPr/>
+      </w:r>
+      <w:r>
+        <w:br w:type="page"/>
+      </w:r>
+    </w:p>
+    <w:p>
+      <w:pPr>
+        <w:pStyle w:val="PreformattedText"/>
+        <w:bidi w:val="0"/>
+        <w:jc w:val="left"/>
+        <w:rPr/>
+      </w:pPr>
+      <w:r>
+        <w:drawing>
+          <wp:anchor behindDoc="0" distT="0" distB="0" distL="0" distR="0" simplePos="0" locked="0" layoutInCell="0" allowOverlap="1" relativeHeight="52">
+            <wp:simplePos x="0" y="0"/>
+            <wp:positionH relativeFrom="column">
+              <wp:align>center</wp:align>
+            </wp:positionH>
+            <wp:positionV relativeFrom="paragraph">
+              <wp:posOffset>635</wp:posOffset>
+            </wp:positionV>
+            <wp:extent cx="6120130" cy="6120130"/>
+            <wp:effectExtent l="0" t="0" r="0" b="0"/>
+            <wp:wrapSquare wrapText="largest"/>
+            <wp:docPr id="51" name="Image51" descr=""/>
+            <wp:cNvGraphicFramePr>
+              <a:graphicFrameLocks xmlns:a="http://schemas.openxmlformats.org/drawingml/2006/main" noChangeAspect="1"/>
+            </wp:cNvGraphicFramePr>
+            <a:graphic xmlns:a="http://schemas.openxmlformats.org/drawingml/2006/main">
+              <a:graphicData uri="http://schemas.openxmlformats.org/drawingml/2006/picture">
+                <pic:pic xmlns:pic="http://schemas.openxmlformats.org/drawingml/2006/picture">
+                  <pic:nvPicPr>
+                    <pic:cNvPr id="51" name="Image51" descr=""/>
+                    <pic:cNvPicPr>
+                      <a:picLocks noChangeAspect="1" noChangeArrowheads="1"/>
+                    </pic:cNvPicPr>
+                  </pic:nvPicPr>
+                  <pic:blipFill>
+                    <a:blip r:embed="rId52"/>
+                    <a:stretch>
+                      <a:fillRect/>
+                    </a:stretch>
+                  </pic:blipFill>
+                  <pic:spPr bwMode="auto">
+                    <a:xfrm>
+                      <a:off x="0" y="0"/>
+                      <a:ext cx="6120130" cy="6120130"/>
+                    </a:xfrm>
+                    <a:prstGeom prst="rect">
+                      <a:avLst/>
+                    </a:prstGeom>
+                  </pic:spPr>
+                </pic:pic>
+              </a:graphicData>
+            </a:graphic>
+          </wp:anchor>
+        </w:drawing>
+      </w:r>
+      <w:r>
+        <w:rPr/>
+        <w:t xml:space="preserve"> </w:t>
+      </w:r>
+    </w:p>
+    <w:p>
+      <w:pPr>
+        <w:pStyle w:val="PreformattedText"/>
+        <w:bidi w:val="0"/>
+        <w:jc w:val="left"/>
+        <w:rPr/>
+      </w:pPr>
+      <w:r>
+        <w:drawing>
+          <wp:anchor behindDoc="0" distT="0" distB="0" distL="0" distR="0" simplePos="0" locked="0" layoutInCell="0" allowOverlap="1" relativeHeight="53">
+            <wp:simplePos x="0" y="0"/>
+            <wp:positionH relativeFrom="column">
+              <wp:align>center</wp:align>
+            </wp:positionH>
+            <wp:positionV relativeFrom="paragraph">
+              <wp:posOffset>635</wp:posOffset>
+            </wp:positionV>
+            <wp:extent cx="6120130" cy="4768850"/>
+            <wp:effectExtent l="0" t="0" r="0" b="0"/>
+            <wp:wrapSquare wrapText="largest"/>
+            <wp:docPr id="52" name="Image52" descr=""/>
+            <wp:cNvGraphicFramePr>
+              <a:graphicFrameLocks xmlns:a="http://schemas.openxmlformats.org/drawingml/2006/main" noChangeAspect="1"/>
+            </wp:cNvGraphicFramePr>
+            <a:graphic xmlns:a="http://schemas.openxmlformats.org/drawingml/2006/main">
+              <a:graphicData uri="http://schemas.openxmlformats.org/drawingml/2006/picture">
+                <pic:pic xmlns:pic="http://schemas.openxmlformats.org/drawingml/2006/picture">
+                  <pic:nvPicPr>
+                    <pic:cNvPr id="52" name="Image52" descr=""/>
+                    <pic:cNvPicPr>
+                      <a:picLocks noChangeAspect="1" noChangeArrowheads="1"/>
+                    </pic:cNvPicPr>
+                  </pic:nvPicPr>
+                  <pic:blipFill>
+                    <a:blip r:embed="rId53"/>
+                    <a:stretch>
+                      <a:fillRect/>
+                    </a:stretch>
+                  </pic:blipFill>
+                  <pic:spPr bwMode="auto">
+                    <a:xfrm>
+                      <a:off x="0" y="0"/>
+                      <a:ext cx="6120130" cy="4768850"/>
+                    </a:xfrm>
+                    <a:prstGeom prst="rect">
+                      <a:avLst/>
+                    </a:prstGeom>
+                  </pic:spPr>
+                </pic:pic>
+              </a:graphicData>
+            </a:graphic>
+          </wp:anchor>
+        </w:drawing>
+      </w:r>
+      <w:r>
+        <w:rPr/>
+        <w:t xml:space="preserve"> </w:t>
+      </w:r>
+    </w:p>
+    <w:p>
+      <w:pPr>
+        <w:pStyle w:val="PreformattedText"/>
+        <w:bidi w:val="0"/>
+        <w:jc w:val="left"/>
+        <w:rPr/>
+      </w:pPr>
+      <w:r>
+        <w:rPr/>
+      </w:r>
+    </w:p>
+    <w:p>
+      <w:pPr>
+        <w:pStyle w:val="PreformattedText"/>
+        <w:bidi w:val="0"/>
+        <w:jc w:val="left"/>
+        <w:rPr/>
+      </w:pPr>
+      <w:r>
+        <w:rPr/>
+        <w:drawing>
+          <wp:anchor behindDoc="0" distT="0" distB="0" distL="0" distR="0" simplePos="0" locked="0" layoutInCell="0" allowOverlap="1" relativeHeight="54">
+            <wp:simplePos x="0" y="0"/>
+            <wp:positionH relativeFrom="column">
+              <wp:posOffset>0</wp:posOffset>
+            </wp:positionH>
+            <wp:positionV relativeFrom="paragraph">
+              <wp:posOffset>647700</wp:posOffset>
+            </wp:positionV>
+            <wp:extent cx="6120130" cy="3327400"/>
+            <wp:effectExtent l="0" t="0" r="0" b="0"/>
+            <wp:wrapSquare wrapText="largest"/>
+            <wp:docPr id="53" name="Image53" descr=""/>
+            <wp:cNvGraphicFramePr>
+              <a:graphicFrameLocks xmlns:a="http://schemas.openxmlformats.org/drawingml/2006/main" noChangeAspect="1"/>
+            </wp:cNvGraphicFramePr>
+            <a:graphic xmlns:a="http://schemas.openxmlformats.org/drawingml/2006/main">
+              <a:graphicData uri="http://schemas.openxmlformats.org/drawingml/2006/picture">
+                <pic:pic xmlns:pic="http://schemas.openxmlformats.org/drawingml/2006/picture">
+                  <pic:nvPicPr>
+                    <pic:cNvPr id="53" name="Image53" descr=""/>
+                    <pic:cNvPicPr>
+                      <a:picLocks noChangeAspect="1" noChangeArrowheads="1"/>
+                    </pic:cNvPicPr>
+                  </pic:nvPicPr>
+                  <pic:blipFill>
+                    <a:blip r:embed="rId54"/>
+                    <a:stretch>
+                      <a:fillRect/>
+                    </a:stretch>
+                  </pic:blipFill>
+                  <pic:spPr bwMode="auto">
+                    <a:xfrm>
+                      <a:off x="0" y="0"/>
+                      <a:ext cx="6120130" cy="3327400"/>
                     </a:xfrm>
                     <a:prstGeom prst="rect">
                       <a:avLst/>

</xml_diff>